<commit_message>
Правки introduction, conclusion, appendix, analogs
и REQUIREMENTS DEFINITION
</commit_message>
<xml_diff>
--- a/(ENG) The space invaders.docx
+++ b/(ENG) The space invaders.docx
@@ -226,8 +226,19 @@
           <w:szCs w:val="24"/>
           <w:lang w:val="en-US" w:eastAsia="ru-RU"/>
         </w:rPr>
-        <w:t>Department of intelligent systems of thermophysics</w:t>
-      </w:r>
+        <w:t xml:space="preserve">Department of intelligent systems of </w:t>
+      </w:r>
+      <w:proofErr w:type="spellStart"/>
+      <w:r>
+        <w:rPr>
+          <w:rFonts w:eastAsia="Times New Roman" w:cs="Times New Roman"/>
+          <w:sz w:val="24"/>
+          <w:szCs w:val="24"/>
+          <w:lang w:val="en-US" w:eastAsia="ru-RU"/>
+        </w:rPr>
+        <w:t>thermophysics</w:t>
+      </w:r>
+      <w:proofErr w:type="spellEnd"/>
     </w:p>
     <w:p>
       <w:pPr>
@@ -527,6 +538,7 @@
           <w:lang w:val="en-US" w:eastAsia="ru-RU"/>
         </w:rPr>
       </w:pPr>
+      <w:proofErr w:type="spellStart"/>
       <w:r>
         <w:rPr>
           <w:rFonts w:eastAsia="Times New Roman" w:cs="Times New Roman"/>
@@ -535,14 +547,10 @@
           <w:szCs w:val="24"/>
           <w:lang w:val="en-US" w:eastAsia="ru-RU"/>
         </w:rPr>
-        <w:t>Bespalov Sergey Vyacheslavovich</w:t>
-      </w:r>
-    </w:p>
-    <w:p>
-      <w:pPr>
-        <w:spacing w:after="0" w:line="240" w:lineRule="auto"/>
-        <w:ind w:firstLine="567"/>
-        <w:jc w:val="center"/>
+        <w:t>Bespalov</w:t>
+      </w:r>
+      <w:proofErr w:type="spellEnd"/>
+      <w:r>
         <w:rPr>
           <w:rFonts w:eastAsia="Times New Roman" w:cs="Times New Roman"/>
           <w:b/>
@@ -550,7 +558,9 @@
           <w:szCs w:val="24"/>
           <w:lang w:val="en-US" w:eastAsia="ru-RU"/>
         </w:rPr>
-      </w:pPr>
+        <w:t xml:space="preserve"> Sergey </w:t>
+      </w:r>
+      <w:proofErr w:type="spellStart"/>
       <w:r>
         <w:rPr>
           <w:rFonts w:eastAsia="Times New Roman" w:cs="Times New Roman"/>
@@ -559,9 +569,15 @@
           <w:szCs w:val="24"/>
           <w:lang w:val="en-US" w:eastAsia="ru-RU"/>
         </w:rPr>
-        <w:t>Grishchenko Alexander Mikhailovich</w:t>
-      </w:r>
-      <w:r>
+        <w:t>Vyacheslavovich</w:t>
+      </w:r>
+      <w:proofErr w:type="spellEnd"/>
+    </w:p>
+    <w:p>
+      <w:pPr>
+        <w:spacing w:after="0" w:line="240" w:lineRule="auto"/>
+        <w:ind w:firstLine="567"/>
+        <w:jc w:val="center"/>
         <w:rPr>
           <w:rFonts w:eastAsia="Times New Roman" w:cs="Times New Roman"/>
           <w:b/>
@@ -569,8 +585,8 @@
           <w:szCs w:val="24"/>
           <w:lang w:val="en-US" w:eastAsia="ru-RU"/>
         </w:rPr>
-        <w:br/>
-      </w:r>
+      </w:pPr>
+      <w:proofErr w:type="spellStart"/>
       <w:r>
         <w:rPr>
           <w:rFonts w:eastAsia="Times New Roman" w:cs="Times New Roman"/>
@@ -579,8 +595,51 @@
           <w:szCs w:val="24"/>
           <w:lang w:val="en-US" w:eastAsia="ru-RU"/>
         </w:rPr>
-        <w:t>Solopov Ilya Ruslanovich</w:t>
-      </w:r>
+        <w:t>Grishchenko</w:t>
+      </w:r>
+      <w:proofErr w:type="spellEnd"/>
+      <w:r>
+        <w:rPr>
+          <w:rFonts w:eastAsia="Times New Roman" w:cs="Times New Roman"/>
+          <w:b/>
+          <w:sz w:val="24"/>
+          <w:szCs w:val="24"/>
+          <w:lang w:val="en-US" w:eastAsia="ru-RU"/>
+        </w:rPr>
+        <w:t xml:space="preserve"> Alexander Mikhailovich</w:t>
+      </w:r>
+      <w:r>
+        <w:rPr>
+          <w:rFonts w:eastAsia="Times New Roman" w:cs="Times New Roman"/>
+          <w:b/>
+          <w:sz w:val="24"/>
+          <w:szCs w:val="24"/>
+          <w:lang w:val="en-US" w:eastAsia="ru-RU"/>
+        </w:rPr>
+        <w:br/>
+      </w:r>
+      <w:r>
+        <w:rPr>
+          <w:rFonts w:eastAsia="Times New Roman" w:cs="Times New Roman"/>
+          <w:b/>
+          <w:sz w:val="24"/>
+          <w:szCs w:val="24"/>
+          <w:lang w:val="en-US" w:eastAsia="ru-RU"/>
+        </w:rPr>
+        <w:t xml:space="preserve">Solopov Ilya </w:t>
+      </w:r>
+      <w:proofErr w:type="spellStart"/>
+      <w:r>
+        <w:rPr>
+          <w:rFonts w:eastAsia="Times New Roman" w:cs="Times New Roman"/>
+          <w:b/>
+          <w:sz w:val="24"/>
+          <w:szCs w:val="24"/>
+          <w:lang w:val="en-US" w:eastAsia="ru-RU"/>
+        </w:rPr>
+        <w:t>Ruslanovich</w:t>
+      </w:r>
+      <w:proofErr w:type="spellEnd"/>
     </w:p>
     <w:p>
       <w:pPr>
@@ -1775,47 +1834,177 @@
         <w:rPr>
           <w:lang w:val="en-US"/>
         </w:rPr>
-        <w:t xml:space="preserve">a </w:t>
-      </w:r>
-      <w:r>
-        <w:rPr>
-          <w:lang w:val="en-US"/>
-        </w:rPr>
-        <w:t xml:space="preserve">large number of different genres, and it is constantly updated and enlarged. </w:t>
-      </w:r>
-      <w:r>
-        <w:rPr>
-          <w:lang w:val="en-US"/>
-        </w:rPr>
-        <w:t>One such genre is Shoot 'em up, which has a rich history.</w:t>
-      </w:r>
-    </w:p>
-    <w:p>
-      <w:pPr>
-        <w:pStyle w:val="ac"/>
-        <w:rPr>
-          <w:lang w:val="en-US"/>
-        </w:rPr>
-      </w:pPr>
-      <w:r>
-        <w:rPr>
-          <w:lang w:val="en-US"/>
-        </w:rPr>
-        <w:t>Shoot 'em up is a type of video game in which the player-controlled character is most often represented as a spaceship or other vehicle, the main purpose of which is to defeat many enemies using shooting. Enemies in such games are usually various aliens or monsters that attack the player by shooting at him or otherwise. Traditionally, such shooters use a top or side view, and a good reaction is important for a successful passage to dodge enemy fire</w:t>
-      </w:r>
-    </w:p>
-    <w:p>
-      <w:pPr>
-        <w:pStyle w:val="ac"/>
-        <w:rPr>
-          <w:lang w:val="en-US"/>
-        </w:rPr>
-      </w:pPr>
-      <w:r>
-        <w:rPr>
-          <w:lang w:val="en-US"/>
-        </w:rPr>
-        <w:t xml:space="preserve">The aim of this project is to design and build a </w:t>
+        <w:t>many</w:t>
+      </w:r>
+      <w:r>
+        <w:rPr>
+          <w:lang w:val="en-US"/>
+        </w:rPr>
+        <w:t xml:space="preserve"> different genres</w:t>
+      </w:r>
+      <w:r>
+        <w:rPr>
+          <w:lang w:val="en-US"/>
+        </w:rPr>
+        <w:t xml:space="preserve"> </w:t>
+      </w:r>
+      <w:r>
+        <w:rPr>
+          <w:lang w:val="en-US"/>
+        </w:rPr>
+        <w:t>and</w:t>
+      </w:r>
+      <w:r>
+        <w:rPr>
+          <w:lang w:val="en-US"/>
+        </w:rPr>
+        <w:t xml:space="preserve"> </w:t>
+      </w:r>
+      <w:r>
+        <w:rPr>
+          <w:lang w:val="en-US"/>
+        </w:rPr>
+        <w:t>their number is constantly increasing.</w:t>
+      </w:r>
+      <w:r>
+        <w:rPr>
+          <w:lang w:val="en-US"/>
+        </w:rPr>
+        <w:t xml:space="preserve"> </w:t>
+      </w:r>
+      <w:r>
+        <w:rPr>
+          <w:lang w:val="en-US"/>
+        </w:rPr>
+        <w:t>One such genre is Shoot '</w:t>
+      </w:r>
+      <w:proofErr w:type="spellStart"/>
+      <w:r>
+        <w:rPr>
+          <w:lang w:val="en-US"/>
+        </w:rPr>
+        <w:t>em</w:t>
+      </w:r>
+      <w:proofErr w:type="spellEnd"/>
+      <w:r>
+        <w:rPr>
+          <w:lang w:val="en-US"/>
+        </w:rPr>
+        <w:t xml:space="preserve"> up, which has a rich history.</w:t>
+      </w:r>
+    </w:p>
+    <w:p>
+      <w:pPr>
+        <w:pStyle w:val="ac"/>
+        <w:rPr>
+          <w:lang w:val="en-US"/>
+        </w:rPr>
+      </w:pPr>
+      <w:r>
+        <w:rPr>
+          <w:lang w:val="en-US"/>
+        </w:rPr>
+        <w:t>Shoot '</w:t>
+      </w:r>
+      <w:proofErr w:type="spellStart"/>
+      <w:r>
+        <w:rPr>
+          <w:lang w:val="en-US"/>
+        </w:rPr>
+        <w:t>em</w:t>
+      </w:r>
+      <w:proofErr w:type="spellEnd"/>
+      <w:r>
+        <w:rPr>
+          <w:lang w:val="en-US"/>
+        </w:rPr>
+        <w:t xml:space="preserve"> up is a type of video game in which the player-controlled character is most often represented as a spaceship or other vehicle, the main purpose of which is to </w:t>
+      </w:r>
+      <w:r>
+        <w:rPr>
+          <w:lang w:val="en-US"/>
+        </w:rPr>
+        <w:t>destroy</w:t>
+      </w:r>
+      <w:r>
+        <w:rPr>
+          <w:lang w:val="en-US"/>
+        </w:rPr>
+        <w:t xml:space="preserve"> </w:t>
+      </w:r>
+      <w:r>
+        <w:rPr>
+          <w:lang w:val="en-US"/>
+        </w:rPr>
+        <w:t>enemies using shooting. Enemies in such games are usually various aliens or monsters that attack the player by shooting or otherwise. Traditionally, such shooters use a top or side view</w:t>
+      </w:r>
+      <w:r>
+        <w:rPr>
+          <w:lang w:val="en-US"/>
+        </w:rPr>
+        <w:t xml:space="preserve">. </w:t>
+      </w:r>
+      <w:r>
+        <w:rPr>
+          <w:lang w:val="en-US"/>
+        </w:rPr>
+        <w:t>A</w:t>
+      </w:r>
+      <w:r>
+        <w:rPr>
+          <w:lang w:val="en-US"/>
+        </w:rPr>
+        <w:t xml:space="preserve"> good reaction is important for a successful </w:t>
+      </w:r>
+      <w:r>
+        <w:rPr>
+          <w:lang w:val="en-US"/>
+        </w:rPr>
+        <w:t>playing</w:t>
+      </w:r>
+      <w:r>
+        <w:rPr>
+          <w:lang w:val="en-US"/>
+        </w:rPr>
+        <w:t xml:space="preserve"> to dodge enemy fire</w:t>
+      </w:r>
+      <w:r>
+        <w:rPr>
+          <w:lang w:val="en-US"/>
+        </w:rPr>
+        <w:t xml:space="preserve"> </w:t>
+      </w:r>
+      <w:r>
+        <w:rPr>
+          <w:lang w:val="en-US"/>
+        </w:rPr>
+        <w:t>in these games.</w:t>
+      </w:r>
+    </w:p>
+    <w:p>
+      <w:pPr>
+        <w:pStyle w:val="ac"/>
+        <w:rPr>
+          <w:lang w:val="en-US"/>
+        </w:rPr>
+      </w:pPr>
+      <w:r>
+        <w:rPr>
+          <w:lang w:val="en-US"/>
+        </w:rPr>
+        <w:t xml:space="preserve">The aim of this project is to design and </w:t>
+      </w:r>
+      <w:r>
+        <w:rPr>
+          <w:lang w:val="en-US"/>
+        </w:rPr>
+        <w:t>create</w:t>
+      </w:r>
+      <w:r>
+        <w:rPr>
+          <w:lang w:val="en-US"/>
+        </w:rPr>
+        <w:t xml:space="preserve"> a </w:t>
       </w:r>
       <w:r>
         <w:rPr>
@@ -1827,7 +2016,33 @@
         <w:rPr>
           <w:lang w:val="en-US"/>
         </w:rPr>
-        <w:t>hoot 'em up game on electronic circuits using the CdM-8 processor and its assembly language.</w:t>
+        <w:t>hoot '</w:t>
+      </w:r>
+      <w:proofErr w:type="spellStart"/>
+      <w:r>
+        <w:rPr>
+          <w:lang w:val="en-US"/>
+        </w:rPr>
+        <w:t>em</w:t>
+      </w:r>
+      <w:proofErr w:type="spellEnd"/>
+      <w:r>
+        <w:rPr>
+          <w:lang w:val="en-US"/>
+        </w:rPr>
+        <w:t xml:space="preserve"> up game on </w:t>
+      </w:r>
+      <w:r>
+        <w:rPr>
+          <w:lang w:val="en-US"/>
+        </w:rPr>
+        <w:t>digital logic</w:t>
+      </w:r>
+      <w:r>
+        <w:rPr>
+          <w:lang w:val="en-US"/>
+        </w:rPr>
+        <w:t xml:space="preserve"> circuits using the CdM-8 processor and its assembly language.</w:t>
       </w:r>
     </w:p>
     <w:p>
@@ -1883,7 +2098,21 @@
         <w:rPr>
           <w:lang w:val="en-US"/>
         </w:rPr>
-        <w:t>To study examples of Shoot'em up games (analog</w:t>
+        <w:t xml:space="preserve">To study examples of </w:t>
+      </w:r>
+      <w:proofErr w:type="spellStart"/>
+      <w:r>
+        <w:rPr>
+          <w:lang w:val="en-US"/>
+        </w:rPr>
+        <w:t>Shoot'em</w:t>
+      </w:r>
+      <w:proofErr w:type="spellEnd"/>
+      <w:r>
+        <w:rPr>
+          <w:lang w:val="en-US"/>
+        </w:rPr>
+        <w:t xml:space="preserve"> up games (analog</w:t>
       </w:r>
       <w:r>
         <w:rPr>
@@ -1955,7 +2184,25 @@
         <w:rPr>
           <w:lang w:val="en-US"/>
         </w:rPr>
-        <w:t>tudy and analyze programs for creating electrical circuits</w:t>
+        <w:t xml:space="preserve">tudy and analyze programs for creating </w:t>
+      </w:r>
+      <w:r>
+        <w:rPr>
+          <w:lang w:val="en-US"/>
+        </w:rPr>
+        <w:t>logic</w:t>
+      </w:r>
+      <w:r>
+        <w:rPr>
+          <w:lang w:val="en-US"/>
+        </w:rPr>
+        <w:t xml:space="preserve"> </w:t>
+      </w:r>
+      <w:r>
+        <w:rPr>
+          <w:lang w:val="en-US"/>
+        </w:rPr>
+        <w:t>circuits</w:t>
       </w:r>
       <w:r>
         <w:rPr>
@@ -2078,7 +2325,33 @@
         <w:rPr>
           <w:lang w:val="en-US"/>
         </w:rPr>
-        <w:t>hoot 'em up game based on an electrical circuit with an 8-bit CdM-8 processor included in it</w:t>
+        <w:t>hoot '</w:t>
+      </w:r>
+      <w:proofErr w:type="spellStart"/>
+      <w:r>
+        <w:rPr>
+          <w:lang w:val="en-US"/>
+        </w:rPr>
+        <w:t>em</w:t>
+      </w:r>
+      <w:proofErr w:type="spellEnd"/>
+      <w:r>
+        <w:rPr>
+          <w:lang w:val="en-US"/>
+        </w:rPr>
+        <w:t xml:space="preserve"> up game based on an electrical circuit with </w:t>
+      </w:r>
+      <w:r>
+        <w:rPr>
+          <w:lang w:val="en-US"/>
+        </w:rPr>
+        <w:t>the</w:t>
+      </w:r>
+      <w:r>
+        <w:rPr>
+          <w:lang w:val="en-US"/>
+        </w:rPr>
+        <w:t xml:space="preserve"> 8-bit CdM-8 processor included in it</w:t>
       </w:r>
       <w:r>
         <w:rPr>
@@ -2133,8 +2406,37 @@
           <w:numId w:val="4"/>
         </w:numPr>
       </w:pPr>
-      <w:r>
-        <w:t>Uncontrolled movement of opponents;</w:t>
+      <w:proofErr w:type="spellStart"/>
+      <w:r>
+        <w:t>Uncontrolled</w:t>
+      </w:r>
+      <w:proofErr w:type="spellEnd"/>
+      <w:r>
+        <w:t xml:space="preserve"> </w:t>
+      </w:r>
+      <w:proofErr w:type="spellStart"/>
+      <w:r>
+        <w:t>movement</w:t>
+      </w:r>
+      <w:proofErr w:type="spellEnd"/>
+      <w:r>
+        <w:t xml:space="preserve"> </w:t>
+      </w:r>
+      <w:proofErr w:type="spellStart"/>
+      <w:r>
+        <w:t>of</w:t>
+      </w:r>
+      <w:proofErr w:type="spellEnd"/>
+      <w:r>
+        <w:t xml:space="preserve"> </w:t>
+      </w:r>
+      <w:proofErr w:type="spellStart"/>
+      <w:r>
+        <w:t>opponents</w:t>
+      </w:r>
+      <w:proofErr w:type="spellEnd"/>
+      <w:r>
+        <w:t>;</w:t>
       </w:r>
     </w:p>
     <w:p>
@@ -2145,9 +2447,19 @@
           <w:numId w:val="4"/>
         </w:numPr>
       </w:pPr>
-      <w:r>
-        <w:t>Player's shooting</w:t>
-      </w:r>
+      <w:proofErr w:type="spellStart"/>
+      <w:r>
+        <w:t>Player's</w:t>
+      </w:r>
+      <w:proofErr w:type="spellEnd"/>
+      <w:r>
+        <w:t xml:space="preserve"> </w:t>
+      </w:r>
+      <w:proofErr w:type="spellStart"/>
+      <w:r>
+        <w:t>shooting</w:t>
+      </w:r>
+      <w:proofErr w:type="spellEnd"/>
       <w:r>
         <w:t>;</w:t>
       </w:r>
@@ -2160,9 +2472,19 @@
           <w:numId w:val="4"/>
         </w:numPr>
       </w:pPr>
-      <w:r>
-        <w:t>Monster shooting</w:t>
-      </w:r>
+      <w:proofErr w:type="spellStart"/>
+      <w:r>
+        <w:t>Monster</w:t>
+      </w:r>
+      <w:proofErr w:type="spellEnd"/>
+      <w:r>
+        <w:t xml:space="preserve"> </w:t>
+      </w:r>
+      <w:proofErr w:type="spellStart"/>
+      <w:r>
+        <w:t>shooting</w:t>
+      </w:r>
+      <w:proofErr w:type="spellEnd"/>
       <w:r>
         <w:t>;</w:t>
       </w:r>
@@ -2175,8 +2497,21 @@
           <w:numId w:val="4"/>
         </w:numPr>
       </w:pPr>
-      <w:r>
-        <w:t xml:space="preserve">Destruction of </w:t>
+      <w:proofErr w:type="spellStart"/>
+      <w:r>
+        <w:t>Destruction</w:t>
+      </w:r>
+      <w:proofErr w:type="spellEnd"/>
+      <w:r>
+        <w:t xml:space="preserve"> </w:t>
+      </w:r>
+      <w:proofErr w:type="spellStart"/>
+      <w:r>
+        <w:t>of</w:t>
+      </w:r>
+      <w:proofErr w:type="spellEnd"/>
+      <w:r>
+        <w:t xml:space="preserve"> </w:t>
       </w:r>
       <w:r>
         <w:rPr>
@@ -2184,8 +2519,13 @@
         </w:rPr>
         <w:t xml:space="preserve">the </w:t>
       </w:r>
-      <w:r>
-        <w:t>monsters;</w:t>
+      <w:proofErr w:type="spellStart"/>
+      <w:r>
+        <w:t>monsters</w:t>
+      </w:r>
+      <w:proofErr w:type="spellEnd"/>
+      <w:r>
+        <w:t>;</w:t>
       </w:r>
     </w:p>
     <w:p>
@@ -2203,7 +2543,7 @@
         <w:rPr>
           <w:lang w:val="en-US"/>
         </w:rPr>
-        <w:t>Keyboard control (player movement, player shooting)</w:t>
+        <w:t>Keyboard control</w:t>
       </w:r>
       <w:r>
         <w:rPr>
@@ -2220,8 +2560,29 @@
           <w:numId w:val="4"/>
         </w:numPr>
       </w:pPr>
-      <w:r>
-        <w:t>Possibility of winning;</w:t>
+      <w:proofErr w:type="spellStart"/>
+      <w:r>
+        <w:t>Possibility</w:t>
+      </w:r>
+      <w:proofErr w:type="spellEnd"/>
+      <w:r>
+        <w:t xml:space="preserve"> </w:t>
+      </w:r>
+      <w:proofErr w:type="spellStart"/>
+      <w:r>
+        <w:t>of</w:t>
+      </w:r>
+      <w:proofErr w:type="spellEnd"/>
+      <w:r>
+        <w:t xml:space="preserve"> </w:t>
+      </w:r>
+      <w:proofErr w:type="spellStart"/>
+      <w:r>
+        <w:t>winning</w:t>
+      </w:r>
+      <w:proofErr w:type="spellEnd"/>
+      <w:r>
+        <w:t>;</w:t>
       </w:r>
     </w:p>
     <w:p>
@@ -2232,9 +2593,27 @@
           <w:numId w:val="4"/>
         </w:numPr>
       </w:pPr>
-      <w:r>
-        <w:t>Possibility of losing</w:t>
-      </w:r>
+      <w:proofErr w:type="spellStart"/>
+      <w:r>
+        <w:t>Possibility</w:t>
+      </w:r>
+      <w:proofErr w:type="spellEnd"/>
+      <w:r>
+        <w:t xml:space="preserve"> </w:t>
+      </w:r>
+      <w:proofErr w:type="spellStart"/>
+      <w:r>
+        <w:t>of</w:t>
+      </w:r>
+      <w:proofErr w:type="spellEnd"/>
+      <w:r>
+        <w:t xml:space="preserve"> </w:t>
+      </w:r>
+      <w:proofErr w:type="spellStart"/>
+      <w:r>
+        <w:t>losing</w:t>
+      </w:r>
+      <w:proofErr w:type="spellEnd"/>
       <w:r>
         <w:t>.</w:t>
       </w:r>
@@ -2309,7 +2688,21 @@
         <w:rPr>
           <w:lang w:val="en-US"/>
         </w:rPr>
-        <w:t>hoot 'em up games. Let's consider some of them</w:t>
+        <w:t>hoot '</w:t>
+      </w:r>
+      <w:proofErr w:type="spellStart"/>
+      <w:r>
+        <w:rPr>
+          <w:lang w:val="en-US"/>
+        </w:rPr>
+        <w:t>em</w:t>
+      </w:r>
+      <w:proofErr w:type="spellEnd"/>
+      <w:r>
+        <w:rPr>
+          <w:lang w:val="en-US"/>
+        </w:rPr>
+        <w:t xml:space="preserve"> up games. Let's consider some of them</w:t>
       </w:r>
       <w:r>
         <w:rPr>
@@ -2333,7 +2726,31 @@
         <w:rPr>
           <w:lang w:val="en-US"/>
         </w:rPr>
-        <w:t>Japanese arcade game "Space Invaders", released in 1978. It can be called one of the first in this genre. This game has all the functional requirements specified in the previous paragraph and additional ones, for example, a life counter and the number of points scored, sound effects, an infinite number of "waves" of enemies, protection in the form of "bunkers" from alien shots</w:t>
+        <w:t>Japanese arcade game "Space Invaders"</w:t>
+      </w:r>
+      <w:r>
+        <w:rPr>
+          <w:lang w:val="en-US"/>
+        </w:rPr>
+        <w:t xml:space="preserve"> that was</w:t>
+      </w:r>
+      <w:r>
+        <w:rPr>
+          <w:lang w:val="en-US"/>
+        </w:rPr>
+        <w:t xml:space="preserve"> released in 1978. It can be called one of the first in this genre. This game has all the functional requirements specified in the previous paragraph and additional ones,</w:t>
+      </w:r>
+      <w:r>
+        <w:rPr>
+          <w:lang w:val="en-US"/>
+        </w:rPr>
+        <w:t xml:space="preserve"> such as</w:t>
+      </w:r>
+      <w:r>
+        <w:rPr>
+          <w:lang w:val="en-US"/>
+        </w:rPr>
+        <w:t xml:space="preserve"> a life counter and the number of points scored, sound effects, an infinite number of "waves" of enemies, protection in the form of "bunkers" from alien shots</w:t>
       </w:r>
       <w:r>
         <w:rPr>
@@ -2464,7 +2881,25 @@
         <w:rPr>
           <w:lang w:val="en-US"/>
         </w:rPr>
-        <w:t xml:space="preserve">Another Japanese game released for arcade machines in 1981 is </w:t>
+        <w:t>Another Japanese game</w:t>
+      </w:r>
+      <w:r>
+        <w:rPr>
+          <w:lang w:val="en-US"/>
+        </w:rPr>
+        <w:t xml:space="preserve"> </w:t>
+      </w:r>
+      <w:r>
+        <w:rPr>
+          <w:lang w:val="en-US"/>
+        </w:rPr>
+        <w:t>that was</w:t>
+      </w:r>
+      <w:r>
+        <w:rPr>
+          <w:lang w:val="en-US"/>
+        </w:rPr>
+        <w:t xml:space="preserve"> released for arcade machines in 1981 is </w:t>
       </w:r>
       <w:r>
         <w:rPr>
@@ -2472,12 +2907,14 @@
         </w:rPr>
         <w:t>«</w:t>
       </w:r>
+      <w:proofErr w:type="spellStart"/>
       <w:r>
         <w:rPr>
           <w:lang w:val="en-US"/>
         </w:rPr>
         <w:t>Galaga</w:t>
       </w:r>
+      <w:proofErr w:type="spellEnd"/>
       <w:r>
         <w:rPr>
           <w:lang w:val="en-US"/>
@@ -2496,12 +2933,14 @@
         </w:rPr>
         <w:t>«</w:t>
       </w:r>
+      <w:proofErr w:type="spellStart"/>
       <w:r>
         <w:rPr>
           <w:lang w:val="en-US"/>
         </w:rPr>
         <w:t>Galaga</w:t>
       </w:r>
+      <w:proofErr w:type="spellEnd"/>
       <w:r>
         <w:rPr>
           <w:lang w:val="en-US"/>
@@ -2512,14 +2951,14 @@
         <w:rPr>
           <w:lang w:val="en-US"/>
         </w:rPr>
-        <w:t xml:space="preserve">, such as an alien tractor beam that can take away the player's control for a </w:t>
+        <w:t xml:space="preserve">, such as an alien tractor beam that can take away the player's control for </w:t>
       </w:r>
       <w:r>
         <w:rPr>
           <w:lang w:val="en-US"/>
         </w:rPr>
         <w:lastRenderedPageBreak/>
-        <w:t>short period of time and one life, monsters dive at the player in various trajectories. It is also one of the first games with color RGB graphics</w:t>
+        <w:t>a short period of time and one life, monsters dive at the player in various trajectories. It is also one of the first games with color RGB graphics</w:t>
       </w:r>
       <w:r>
         <w:rPr>
@@ -2633,12 +3072,14 @@
         </w:rPr>
         <w:t>gameplay screenshot of "</w:t>
       </w:r>
+      <w:proofErr w:type="spellStart"/>
       <w:r>
         <w:rPr>
           <w:lang w:val="en-US"/>
         </w:rPr>
         <w:t>Galaga</w:t>
       </w:r>
+      <w:proofErr w:type="spellEnd"/>
       <w:r>
         <w:rPr>
           <w:lang w:val="en-US"/>
@@ -2667,7 +3108,19 @@
         <w:rPr>
           <w:lang w:val="en-US"/>
         </w:rPr>
-        <w:t xml:space="preserve">After studying and analyzing these examples, our team decided to create a project based on the design and content of the game "Space Invaders". </w:t>
+        <w:t xml:space="preserve">After studying and analyzing these examples, our team decided to create </w:t>
+      </w:r>
+      <w:r>
+        <w:rPr>
+          <w:lang w:val="en-US"/>
+        </w:rPr>
+        <w:t>the</w:t>
+      </w:r>
+      <w:r>
+        <w:rPr>
+          <w:lang w:val="en-US"/>
+        </w:rPr>
+        <w:t xml:space="preserve"> project based on the design and content of the game "Space Invaders". </w:t>
       </w:r>
       <w:r>
         <w:rPr>
@@ -2850,7 +3303,35 @@
         <w:rPr>
           <w:lang w:val="en-US"/>
         </w:rPr>
-        <w:t>This is the interface of the game. It is a Pentamenu circuit connected to the matrix and controls: keyboard, "ON / OFF" and "START" buttons. There is also a Cosmsirc circuit here (just a picture)</w:t>
+        <w:t xml:space="preserve">This is the interface of the game. It is a </w:t>
+      </w:r>
+      <w:proofErr w:type="spellStart"/>
+      <w:r>
+        <w:rPr>
+          <w:lang w:val="en-US"/>
+        </w:rPr>
+        <w:t>Pentamenu</w:t>
+      </w:r>
+      <w:proofErr w:type="spellEnd"/>
+      <w:r>
+        <w:rPr>
+          <w:lang w:val="en-US"/>
+        </w:rPr>
+        <w:t xml:space="preserve"> circuit connected to the matrix and controls: keyboard, "ON / OFF" and "START" buttons. There is also a </w:t>
+      </w:r>
+      <w:proofErr w:type="spellStart"/>
+      <w:r>
+        <w:rPr>
+          <w:lang w:val="en-US"/>
+        </w:rPr>
+        <w:t>Cosmsirc</w:t>
+      </w:r>
+      <w:proofErr w:type="spellEnd"/>
+      <w:r>
+        <w:rPr>
+          <w:lang w:val="en-US"/>
+        </w:rPr>
+        <w:t xml:space="preserve"> circuit here (just a picture)</w:t>
       </w:r>
       <w:r>
         <w:rPr>
@@ -2966,7 +3447,21 @@
           <w:lang w:val="en-US"/>
         </w:rPr>
         <w:lastRenderedPageBreak/>
-        <w:t xml:space="preserve">To control the game interface, the Pentamenu </w:t>
+        <w:t xml:space="preserve">To control the game interface, the </w:t>
+      </w:r>
+      <w:proofErr w:type="spellStart"/>
+      <w:r>
+        <w:rPr>
+          <w:lang w:val="en-US"/>
+        </w:rPr>
+        <w:t>Pentamenu</w:t>
+      </w:r>
+      <w:proofErr w:type="spellEnd"/>
+      <w:r>
+        <w:rPr>
+          <w:lang w:val="en-US"/>
+        </w:rPr>
+        <w:t xml:space="preserve"> </w:t>
       </w:r>
       <w:r>
         <w:rPr>
@@ -2978,7 +3473,35 @@
         <w:rPr>
           <w:lang w:val="en-US"/>
         </w:rPr>
-        <w:t xml:space="preserve"> is used, which contains Menumega and Circ, which contains Gameover and Menu.</w:t>
+        <w:t xml:space="preserve"> is used, which contains </w:t>
+      </w:r>
+      <w:proofErr w:type="spellStart"/>
+      <w:r>
+        <w:rPr>
+          <w:lang w:val="en-US"/>
+        </w:rPr>
+        <w:t>Menumega</w:t>
+      </w:r>
+      <w:proofErr w:type="spellEnd"/>
+      <w:r>
+        <w:rPr>
+          <w:lang w:val="en-US"/>
+        </w:rPr>
+        <w:t xml:space="preserve"> and Circ, which contains </w:t>
+      </w:r>
+      <w:proofErr w:type="spellStart"/>
+      <w:r>
+        <w:rPr>
+          <w:lang w:val="en-US"/>
+        </w:rPr>
+        <w:t>Gameover</w:t>
+      </w:r>
+      <w:proofErr w:type="spellEnd"/>
+      <w:r>
+        <w:rPr>
+          <w:lang w:val="en-US"/>
+        </w:rPr>
+        <w:t xml:space="preserve"> and Menu.</w:t>
       </w:r>
     </w:p>
     <w:p>
@@ -3210,6 +3733,7 @@
           <w:lang w:val="en-US"/>
         </w:rPr>
       </w:pPr>
+      <w:proofErr w:type="spellStart"/>
       <w:r>
         <w:rPr>
           <w:b/>
@@ -3219,6 +3743,7 @@
         <w:lastRenderedPageBreak/>
         <w:t>Gameover</w:t>
       </w:r>
+      <w:proofErr w:type="spellEnd"/>
     </w:p>
     <w:p>
       <w:pPr>
@@ -3243,16 +3768,83 @@
         <w:rPr>
           <w:lang w:val="en-US"/>
         </w:rPr>
-        <w:t xml:space="preserve"> works similarly to the previous one. A decoder is used that raises one of its outputs depending on the in input. The result is one of the 32 lines of the "Game Over" screen or the "You win" screen. There is also an additional input isgameover, which changes the output value from the multiplexer: if it is raised, then the multiplexers output the value from input 1, otherwise from input 0. This results in either the strings "Game Over" or "You win".</w:t>
-      </w:r>
-      <w:r>
-        <w:rPr>
-          <w:lang w:val="en-US"/>
-        </w:rPr>
-        <w:t xml:space="preserve"> </w:t>
-      </w:r>
-      <w:r>
-        <w:t>Figure 5 is a screenshot of the Gameover circuit.</w:t>
+        <w:t xml:space="preserve"> works similarly to the previous one. A decoder is used that raises one of its outputs depending on the in input. The result is one of the 32 lines of the "Game Over" screen or the "You win" screen. There is also an additional input </w:t>
+      </w:r>
+      <w:proofErr w:type="spellStart"/>
+      <w:r>
+        <w:rPr>
+          <w:lang w:val="en-US"/>
+        </w:rPr>
+        <w:t>isgameover</w:t>
+      </w:r>
+      <w:proofErr w:type="spellEnd"/>
+      <w:r>
+        <w:rPr>
+          <w:lang w:val="en-US"/>
+        </w:rPr>
+        <w:t>, which changes the output value from the multiplexer: if it is raised, then the multiplexers output the value from input 1, otherwise from input 0. This results in either the strings "Game Over" or "You win".</w:t>
+      </w:r>
+      <w:r>
+        <w:rPr>
+          <w:lang w:val="en-US"/>
+        </w:rPr>
+        <w:t xml:space="preserve"> </w:t>
+      </w:r>
+      <w:proofErr w:type="spellStart"/>
+      <w:r>
+        <w:t>Figure</w:t>
+      </w:r>
+      <w:proofErr w:type="spellEnd"/>
+      <w:r>
+        <w:t xml:space="preserve"> 5 </w:t>
+      </w:r>
+      <w:proofErr w:type="spellStart"/>
+      <w:r>
+        <w:t>is</w:t>
+      </w:r>
+      <w:proofErr w:type="spellEnd"/>
+      <w:r>
+        <w:t xml:space="preserve"> a </w:t>
+      </w:r>
+      <w:proofErr w:type="spellStart"/>
+      <w:r>
+        <w:t>screenshot</w:t>
+      </w:r>
+      <w:proofErr w:type="spellEnd"/>
+      <w:r>
+        <w:t xml:space="preserve"> </w:t>
+      </w:r>
+      <w:proofErr w:type="spellStart"/>
+      <w:r>
+        <w:t>of</w:t>
+      </w:r>
+      <w:proofErr w:type="spellEnd"/>
+      <w:r>
+        <w:t xml:space="preserve"> </w:t>
+      </w:r>
+      <w:proofErr w:type="spellStart"/>
+      <w:r>
+        <w:t>the</w:t>
+      </w:r>
+      <w:proofErr w:type="spellEnd"/>
+      <w:r>
+        <w:t xml:space="preserve"> </w:t>
+      </w:r>
+      <w:proofErr w:type="spellStart"/>
+      <w:r>
+        <w:t>Gameover</w:t>
+      </w:r>
+      <w:proofErr w:type="spellEnd"/>
+      <w:r>
+        <w:t xml:space="preserve"> </w:t>
+      </w:r>
+      <w:proofErr w:type="spellStart"/>
+      <w:r>
+        <w:t>circuit</w:t>
+      </w:r>
+      <w:proofErr w:type="spellEnd"/>
+      <w:r>
+        <w:t>.</w:t>
       </w:r>
     </w:p>
     <w:p>
@@ -3329,7 +3921,21 @@
         <w:rPr>
           <w:lang w:val="en-US"/>
         </w:rPr>
-        <w:t>screenshot of the Gameover circuit</w:t>
+        <w:t xml:space="preserve">screenshot of the </w:t>
+      </w:r>
+      <w:proofErr w:type="spellStart"/>
+      <w:r>
+        <w:rPr>
+          <w:lang w:val="en-US"/>
+        </w:rPr>
+        <w:t>Gameover</w:t>
+      </w:r>
+      <w:proofErr w:type="spellEnd"/>
+      <w:r>
+        <w:rPr>
+          <w:lang w:val="en-US"/>
+        </w:rPr>
+        <w:t xml:space="preserve"> circuit</w:t>
       </w:r>
     </w:p>
     <w:p>
@@ -3400,7 +4006,35 @@
         <w:rPr>
           <w:lang w:val="en-US"/>
         </w:rPr>
-        <w:t xml:space="preserve"> controls the display of four different lines: the game line, the line from the "Game Over" screen, the line from the "You win" screen, the line from the "Press Start. Four control inputs are used for this: on, start, isgameover and endgame. If the on input is raised, then the “Press Start” screen is displayed, if start, then the 32-bit input game is fed to the output of the circuit. If endgame is raised, then one of the lines of the "You Win" screen is displayed, if both endgame and isgameover are raised, then one of the lines of the "Game Over" screen is displayed. Depending on the number fed to the number circuit and input data, 4 different screen options can be obtained</w:t>
+        <w:t xml:space="preserve"> controls the display of four different lines: the game line, the line from the "Game Over" screen, the line from the "You win" screen, the line from the "Press Start. Four control inputs are used for this: on, start, </w:t>
+      </w:r>
+      <w:proofErr w:type="spellStart"/>
+      <w:r>
+        <w:rPr>
+          <w:lang w:val="en-US"/>
+        </w:rPr>
+        <w:t>isgameover</w:t>
+      </w:r>
+      <w:proofErr w:type="spellEnd"/>
+      <w:r>
+        <w:rPr>
+          <w:lang w:val="en-US"/>
+        </w:rPr>
+        <w:t xml:space="preserve"> and endgame. If the on input is raised, then the “Press Start” screen is displayed, if start, then the 32-bit input game is fed to the output of the circuit. If endgame is raised, then one of the lines of the "You Win" screen is displayed, if both endgame and </w:t>
+      </w:r>
+      <w:proofErr w:type="spellStart"/>
+      <w:r>
+        <w:rPr>
+          <w:lang w:val="en-US"/>
+        </w:rPr>
+        <w:t>isgameover</w:t>
+      </w:r>
+      <w:proofErr w:type="spellEnd"/>
+      <w:r>
+        <w:rPr>
+          <w:lang w:val="en-US"/>
+        </w:rPr>
+        <w:t xml:space="preserve"> are raised, then one of the lines of the "Game Over" screen is displayed. Depending on the number fed to the number circuit and input data, 4 different screen options can be obtained</w:t>
       </w:r>
       <w:r>
         <w:rPr>
@@ -3408,8 +4042,61 @@
         </w:rPr>
         <w:t xml:space="preserve">. </w:t>
       </w:r>
-      <w:r>
-        <w:t>Figure 6 shows a screenshot of the Circ circuit.</w:t>
+      <w:proofErr w:type="spellStart"/>
+      <w:r>
+        <w:t>Figure</w:t>
+      </w:r>
+      <w:proofErr w:type="spellEnd"/>
+      <w:r>
+        <w:t xml:space="preserve"> 6 </w:t>
+      </w:r>
+      <w:proofErr w:type="spellStart"/>
+      <w:r>
+        <w:t>shows</w:t>
+      </w:r>
+      <w:proofErr w:type="spellEnd"/>
+      <w:r>
+        <w:t xml:space="preserve"> a </w:t>
+      </w:r>
+      <w:proofErr w:type="spellStart"/>
+      <w:r>
+        <w:t>screenshot</w:t>
+      </w:r>
+      <w:proofErr w:type="spellEnd"/>
+      <w:r>
+        <w:t xml:space="preserve"> </w:t>
+      </w:r>
+      <w:proofErr w:type="spellStart"/>
+      <w:r>
+        <w:t>of</w:t>
+      </w:r>
+      <w:proofErr w:type="spellEnd"/>
+      <w:r>
+        <w:t xml:space="preserve"> </w:t>
+      </w:r>
+      <w:proofErr w:type="spellStart"/>
+      <w:r>
+        <w:t>the</w:t>
+      </w:r>
+      <w:proofErr w:type="spellEnd"/>
+      <w:r>
+        <w:t xml:space="preserve"> </w:t>
+      </w:r>
+      <w:proofErr w:type="spellStart"/>
+      <w:r>
+        <w:t>Circ</w:t>
+      </w:r>
+      <w:proofErr w:type="spellEnd"/>
+      <w:r>
+        <w:t xml:space="preserve"> </w:t>
+      </w:r>
+      <w:proofErr w:type="spellStart"/>
+      <w:r>
+        <w:t>circuit</w:t>
+      </w:r>
+      <w:proofErr w:type="spellEnd"/>
+      <w:r>
+        <w:t>.</w:t>
       </w:r>
     </w:p>
     <w:p>
@@ -3510,6 +4197,7 @@
           <w:lang w:val="en-US"/>
         </w:rPr>
       </w:pPr>
+      <w:proofErr w:type="spellStart"/>
       <w:r>
         <w:rPr>
           <w:b/>
@@ -3518,19 +4206,34 @@
         </w:rPr>
         <w:t>Menumega</w:t>
       </w:r>
-    </w:p>
-    <w:p>
-      <w:pPr>
-        <w:pStyle w:val="ac"/>
-        <w:rPr>
-          <w:lang w:val="en-US"/>
-        </w:rPr>
-      </w:pPr>
-      <w:r>
-        <w:rPr>
-          <w:lang w:val="en-US"/>
-        </w:rPr>
-        <w:t>This circuit uses 8 Circ circuits to display 8 rows of one of 4 screens. Screen selection depends on gameover, endgame, on, start inputs. The beg input is incremented to determine which line is the start line. The end output prints the number remaining after incrementing (i.e. multiplied by 8)</w:t>
+      <w:proofErr w:type="spellEnd"/>
+    </w:p>
+    <w:p>
+      <w:pPr>
+        <w:pStyle w:val="ac"/>
+        <w:rPr>
+          <w:lang w:val="en-US"/>
+        </w:rPr>
+      </w:pPr>
+      <w:r>
+        <w:rPr>
+          <w:lang w:val="en-US"/>
+        </w:rPr>
+        <w:t xml:space="preserve">This circuit uses 8 Circ circuits to display 8 rows of one of 4 screens. Screen selection depends on </w:t>
+      </w:r>
+      <w:proofErr w:type="spellStart"/>
+      <w:r>
+        <w:rPr>
+          <w:lang w:val="en-US"/>
+        </w:rPr>
+        <w:t>gameover</w:t>
+      </w:r>
+      <w:proofErr w:type="spellEnd"/>
+      <w:r>
+        <w:rPr>
+          <w:lang w:val="en-US"/>
+        </w:rPr>
+        <w:t>, endgame, on, start inputs. The beg input is incremented to determine which line is the start line. The end output prints the number remaining after incrementing (i.e. multiplied by 8)</w:t>
       </w:r>
       <w:r>
         <w:rPr>
@@ -3538,9 +4241,59 @@
         </w:rPr>
         <w:t xml:space="preserve">. </w:t>
       </w:r>
-      <w:r>
-        <w:t>Figure 7 shows a screenshot of the Menumega circuit</w:t>
-      </w:r>
+      <w:proofErr w:type="spellStart"/>
+      <w:r>
+        <w:t>Figure</w:t>
+      </w:r>
+      <w:proofErr w:type="spellEnd"/>
+      <w:r>
+        <w:t xml:space="preserve"> 7 </w:t>
+      </w:r>
+      <w:proofErr w:type="spellStart"/>
+      <w:r>
+        <w:t>shows</w:t>
+      </w:r>
+      <w:proofErr w:type="spellEnd"/>
+      <w:r>
+        <w:t xml:space="preserve"> a </w:t>
+      </w:r>
+      <w:proofErr w:type="spellStart"/>
+      <w:r>
+        <w:t>screenshot</w:t>
+      </w:r>
+      <w:proofErr w:type="spellEnd"/>
+      <w:r>
+        <w:t xml:space="preserve"> </w:t>
+      </w:r>
+      <w:proofErr w:type="spellStart"/>
+      <w:r>
+        <w:t>of</w:t>
+      </w:r>
+      <w:proofErr w:type="spellEnd"/>
+      <w:r>
+        <w:t xml:space="preserve"> </w:t>
+      </w:r>
+      <w:proofErr w:type="spellStart"/>
+      <w:r>
+        <w:t>the</w:t>
+      </w:r>
+      <w:proofErr w:type="spellEnd"/>
+      <w:r>
+        <w:t xml:space="preserve"> </w:t>
+      </w:r>
+      <w:proofErr w:type="spellStart"/>
+      <w:r>
+        <w:t>Menumega</w:t>
+      </w:r>
+      <w:proofErr w:type="spellEnd"/>
+      <w:r>
+        <w:t xml:space="preserve"> </w:t>
+      </w:r>
+      <w:proofErr w:type="spellStart"/>
+      <w:r>
+        <w:t>circuit</w:t>
+      </w:r>
+      <w:proofErr w:type="spellEnd"/>
       <w:r>
         <w:rPr>
           <w:lang w:val="en-US"/>
@@ -3624,7 +4377,21 @@
         <w:rPr>
           <w:lang w:val="en-US"/>
         </w:rPr>
-        <w:t>screenshot of the Menumega circuit</w:t>
+        <w:t xml:space="preserve">screenshot of the </w:t>
+      </w:r>
+      <w:proofErr w:type="spellStart"/>
+      <w:r>
+        <w:rPr>
+          <w:lang w:val="en-US"/>
+        </w:rPr>
+        <w:t>Menumega</w:t>
+      </w:r>
+      <w:proofErr w:type="spellEnd"/>
+      <w:r>
+        <w:rPr>
+          <w:lang w:val="en-US"/>
+        </w:rPr>
+        <w:t xml:space="preserve"> circuit</w:t>
       </w:r>
     </w:p>
     <w:p>
@@ -3645,6 +4412,7 @@
           <w:lang w:val="en-US"/>
         </w:rPr>
       </w:pPr>
+      <w:proofErr w:type="spellStart"/>
       <w:r>
         <w:rPr>
           <w:b/>
@@ -3653,40 +4421,139 @@
         </w:rPr>
         <w:t>Pentamenu</w:t>
       </w:r>
-    </w:p>
-    <w:p>
-      <w:pPr>
-        <w:pStyle w:val="ac"/>
-        <w:rPr>
-          <w:lang w:val="en-US"/>
-        </w:rPr>
-      </w:pPr>
-      <w:r>
-        <w:rPr>
-          <w:lang w:val="en-US"/>
-        </w:rPr>
-        <w:t>This circuit uses 4 Menumega circuits with 8 inputs each (32 in total). 4 inputs are also used: gameover, endgame, start, on. Null Menumega we pass zero, and sequentially receive 8 rows of each screen from each circuit. Further, depending on the inputs, we get 32 lines of the screen. If on is raised, then the “Press Start” screen is displayed, if it is raised at the same time as start, then the screen of the game itself is displayed.</w:t>
-      </w:r>
-    </w:p>
-    <w:p>
-      <w:pPr>
-        <w:pStyle w:val="ac"/>
-        <w:rPr>
-          <w:lang w:val="en-US"/>
-        </w:rPr>
-      </w:pPr>
-      <w:r>
-        <w:rPr>
-          <w:lang w:val="en-US"/>
-        </w:rPr>
-        <w:t xml:space="preserve">The "Game over" and "You win" screens are controlled by external inputs from the Main circuit using registers and buffers. The gameover output pin from the main circuit buffers the display of the "You win" screen (the values in the go and eg tunnels rise at the same time). However, if a state occurs when the player has destroyed all opponents, then the trigger from win rises, and it blocks the losing state with the help of buffers (raises, only eg). Also in the circuit there is a five-bit control </w:t>
+      <w:proofErr w:type="spellEnd"/>
+    </w:p>
+    <w:p>
+      <w:pPr>
+        <w:pStyle w:val="ac"/>
+        <w:rPr>
+          <w:lang w:val="en-US"/>
+        </w:rPr>
+      </w:pPr>
+      <w:r>
+        <w:rPr>
+          <w:lang w:val="en-US"/>
+        </w:rPr>
+        <w:t xml:space="preserve">This circuit uses 4 </w:t>
+      </w:r>
+      <w:proofErr w:type="spellStart"/>
+      <w:r>
+        <w:rPr>
+          <w:lang w:val="en-US"/>
+        </w:rPr>
+        <w:t>Menumega</w:t>
+      </w:r>
+      <w:proofErr w:type="spellEnd"/>
+      <w:r>
+        <w:rPr>
+          <w:lang w:val="en-US"/>
+        </w:rPr>
+        <w:t xml:space="preserve"> circuits with 8 inputs each (32 in total). 4 inputs are also used: </w:t>
+      </w:r>
+      <w:proofErr w:type="spellStart"/>
+      <w:r>
+        <w:rPr>
+          <w:lang w:val="en-US"/>
+        </w:rPr>
+        <w:t>gameover</w:t>
+      </w:r>
+      <w:proofErr w:type="spellEnd"/>
+      <w:r>
+        <w:rPr>
+          <w:lang w:val="en-US"/>
+        </w:rPr>
+        <w:t xml:space="preserve">, endgame, start, on. Null </w:t>
+      </w:r>
+      <w:proofErr w:type="spellStart"/>
+      <w:r>
+        <w:rPr>
+          <w:lang w:val="en-US"/>
+        </w:rPr>
+        <w:t>Menumega</w:t>
+      </w:r>
+      <w:proofErr w:type="spellEnd"/>
+      <w:r>
+        <w:rPr>
+          <w:lang w:val="en-US"/>
+        </w:rPr>
+        <w:t xml:space="preserve"> we pass zero, and sequentially receive 8 rows of each screen from each circuit. Further, depending on the inputs, we get 32 lines of the screen. If on is raised, then the “Press Start” screen is displayed, if it is raised at the same time as start, then the screen of the game itself is displayed.</w:t>
+      </w:r>
+    </w:p>
+    <w:p>
+      <w:pPr>
+        <w:pStyle w:val="ac"/>
+        <w:rPr>
+          <w:lang w:val="en-US"/>
+        </w:rPr>
+      </w:pPr>
+      <w:r>
+        <w:rPr>
+          <w:lang w:val="en-US"/>
+        </w:rPr>
+        <w:t xml:space="preserve">The "Game over" and "You win" screens are controlled by external inputs from the Main circuit using registers and buffers. The </w:t>
+      </w:r>
+      <w:proofErr w:type="spellStart"/>
+      <w:r>
+        <w:rPr>
+          <w:lang w:val="en-US"/>
+        </w:rPr>
+        <w:t>gameover</w:t>
+      </w:r>
+      <w:proofErr w:type="spellEnd"/>
+      <w:r>
+        <w:rPr>
+          <w:lang w:val="en-US"/>
+        </w:rPr>
+        <w:t xml:space="preserve"> output pin from the main circuit buffers the display of the "You win" screen (the values in the go and </w:t>
+      </w:r>
+      <w:proofErr w:type="spellStart"/>
+      <w:r>
+        <w:rPr>
+          <w:lang w:val="en-US"/>
+        </w:rPr>
+        <w:t>eg</w:t>
+      </w:r>
+      <w:proofErr w:type="spellEnd"/>
+      <w:r>
+        <w:rPr>
+          <w:lang w:val="en-US"/>
+        </w:rPr>
+        <w:t xml:space="preserve"> tunnels rise at the same time). However, if a state occurs when the player has destroyed all opponents, then the trigger from win rises, and it blocks the losing state with the help of buffers (raises, only </w:t>
+      </w:r>
+      <w:proofErr w:type="spellStart"/>
+      <w:r>
+        <w:rPr>
+          <w:lang w:val="en-US"/>
+        </w:rPr>
+        <w:t>eg</w:t>
+      </w:r>
+      <w:proofErr w:type="spellEnd"/>
+      <w:r>
+        <w:rPr>
+          <w:lang w:val="en-US"/>
+        </w:rPr>
+        <w:t xml:space="preserve">). Also in the circuit there is a five-bit control </w:t>
       </w:r>
       <w:r>
         <w:rPr>
           <w:lang w:val="en-US"/>
         </w:rPr>
         <w:lastRenderedPageBreak/>
-        <w:t>input, which is transmitted to the main circuit, and a clk output, which supplies clocks to all other circuits and the keyboard located in the Main Interface</w:t>
+        <w:t xml:space="preserve">input, which is transmitted to the main circuit, and a </w:t>
+      </w:r>
+      <w:proofErr w:type="spellStart"/>
+      <w:r>
+        <w:rPr>
+          <w:lang w:val="en-US"/>
+        </w:rPr>
+        <w:t>clk</w:t>
+      </w:r>
+      <w:proofErr w:type="spellEnd"/>
+      <w:r>
+        <w:rPr>
+          <w:lang w:val="en-US"/>
+        </w:rPr>
+        <w:t xml:space="preserve"> output, which supplies clocks to all other circuits and the keyboard located in the Main Interface</w:t>
       </w:r>
       <w:r>
         <w:rPr>
@@ -3694,9 +4561,59 @@
         </w:rPr>
         <w:t xml:space="preserve">. </w:t>
       </w:r>
-      <w:r>
-        <w:t>Figure 8 shows a screenshot of the Pentamenu circuit</w:t>
-      </w:r>
+      <w:proofErr w:type="spellStart"/>
+      <w:r>
+        <w:t>Figure</w:t>
+      </w:r>
+      <w:proofErr w:type="spellEnd"/>
+      <w:r>
+        <w:t xml:space="preserve"> 8 </w:t>
+      </w:r>
+      <w:proofErr w:type="spellStart"/>
+      <w:r>
+        <w:t>shows</w:t>
+      </w:r>
+      <w:proofErr w:type="spellEnd"/>
+      <w:r>
+        <w:t xml:space="preserve"> a </w:t>
+      </w:r>
+      <w:proofErr w:type="spellStart"/>
+      <w:r>
+        <w:t>screenshot</w:t>
+      </w:r>
+      <w:proofErr w:type="spellEnd"/>
+      <w:r>
+        <w:t xml:space="preserve"> </w:t>
+      </w:r>
+      <w:proofErr w:type="spellStart"/>
+      <w:r>
+        <w:t>of</w:t>
+      </w:r>
+      <w:proofErr w:type="spellEnd"/>
+      <w:r>
+        <w:t xml:space="preserve"> </w:t>
+      </w:r>
+      <w:proofErr w:type="spellStart"/>
+      <w:r>
+        <w:t>the</w:t>
+      </w:r>
+      <w:proofErr w:type="spellEnd"/>
+      <w:r>
+        <w:t xml:space="preserve"> </w:t>
+      </w:r>
+      <w:proofErr w:type="spellStart"/>
+      <w:r>
+        <w:t>Pentamenu</w:t>
+      </w:r>
+      <w:proofErr w:type="spellEnd"/>
+      <w:r>
+        <w:t xml:space="preserve"> </w:t>
+      </w:r>
+      <w:proofErr w:type="spellStart"/>
+      <w:r>
+        <w:t>circuit</w:t>
+      </w:r>
+      <w:proofErr w:type="spellEnd"/>
       <w:r>
         <w:rPr>
           <w:lang w:val="en-US"/>
@@ -3779,7 +4696,21 @@
         <w:rPr>
           <w:lang w:val="en-US"/>
         </w:rPr>
-        <w:t>screenshot of the Pentamenu circuit</w:t>
+        <w:t xml:space="preserve">screenshot of the </w:t>
+      </w:r>
+      <w:proofErr w:type="spellStart"/>
+      <w:r>
+        <w:rPr>
+          <w:lang w:val="en-US"/>
+        </w:rPr>
+        <w:t>Pentamenu</w:t>
+      </w:r>
+      <w:proofErr w:type="spellEnd"/>
+      <w:r>
+        <w:rPr>
+          <w:lang w:val="en-US"/>
+        </w:rPr>
+        <w:t xml:space="preserve"> circuit</w:t>
       </w:r>
     </w:p>
     <w:p>
@@ -3822,7 +4753,49 @@
         <w:rPr>
           <w:lang w:val="en-US"/>
         </w:rPr>
-        <w:t>The inputs are initgame, moving and clk. Clk is served on all circuits that need clock generation, initgame is served on all circuits that require initialization. The moving input responds to three values: 61, 64 and 20. This is implemented using comparators. 61 is the key code "a" and move to the left, 64 is the key code "d" and move to the right, 20 is the key code "SPACE" and shoot. If the input value is 61 or 64, then the cannon</w:t>
+        <w:t xml:space="preserve">The inputs are </w:t>
+      </w:r>
+      <w:proofErr w:type="spellStart"/>
+      <w:r>
+        <w:rPr>
+          <w:lang w:val="en-US"/>
+        </w:rPr>
+        <w:t>initgame</w:t>
+      </w:r>
+      <w:proofErr w:type="spellEnd"/>
+      <w:r>
+        <w:rPr>
+          <w:lang w:val="en-US"/>
+        </w:rPr>
+        <w:t xml:space="preserve">, moving and clk. </w:t>
+      </w:r>
+      <w:proofErr w:type="spellStart"/>
+      <w:r>
+        <w:rPr>
+          <w:lang w:val="en-US"/>
+        </w:rPr>
+        <w:t>Clk</w:t>
+      </w:r>
+      <w:proofErr w:type="spellEnd"/>
+      <w:r>
+        <w:rPr>
+          <w:lang w:val="en-US"/>
+        </w:rPr>
+        <w:t xml:space="preserve"> is served on all circuits that need clock generation, </w:t>
+      </w:r>
+      <w:proofErr w:type="spellStart"/>
+      <w:r>
+        <w:rPr>
+          <w:lang w:val="en-US"/>
+        </w:rPr>
+        <w:t>initgame</w:t>
+      </w:r>
+      <w:proofErr w:type="spellEnd"/>
+      <w:r>
+        <w:rPr>
+          <w:lang w:val="en-US"/>
+        </w:rPr>
+        <w:t xml:space="preserve"> is served on all circuits that require initialization. The moving input responds to three values: 61, 64 and 20. This is implemented using comparators. 61 is the key code "a" and move to the left, 64 is the key code "d" and move to the right, 20 is the key code "SPACE" and shoot. If the input value is 61 or 64, then the cannon</w:t>
       </w:r>
       <w:r>
         <w:rPr>
@@ -3969,7 +4942,19 @@
         <w:rPr>
           <w:lang w:val="en-US"/>
         </w:rPr>
-        <w:t>, carrying the enemy’s bullet and the player’s bullet, respectively. Two outputs come out of it, indicating a hit either from the enemy or from the player, in which case Walls blocks the operation of one of the schemes. The third OR has a triple entrance - there may still be a wall there. The second OR includes the player's bullets, or the monsters' bullets. And in the first and zero, the movement of the player and the bullets of monsters are connected.</w:t>
+        <w:t xml:space="preserve">, carrying the enemy’s bullet and the player’s bullet, respectively. Two outputs come out of it, indicating a hit either from the enemy or from the player, in which case Walls blocks the operation of one of the </w:t>
+      </w:r>
+      <w:r>
+        <w:rPr>
+          <w:lang w:val="en-US"/>
+        </w:rPr>
+        <w:t>circuits</w:t>
+      </w:r>
+      <w:r>
+        <w:rPr>
+          <w:lang w:val="en-US"/>
+        </w:rPr>
+        <w:t>. The third OR has a triple entrance - there may still be a wall there. The second OR includes the player's bullets, or the monsters' bullets. And in the first and zero, the movement of the player and the bullets of monsters are connected.</w:t>
       </w:r>
     </w:p>
     <w:p>
@@ -3984,16 +4969,103 @@
         <w:rPr>
           <w:lang w:val="en-US"/>
         </w:rPr>
-        <w:t>The Enemies circuit has a win output, which means that all enemies have been destroyed, and an output from the 4th line of monster movement. if at least one bit there is equal to 1, then the gameover output in Main is immediately raised. Also, in gameover through or contains logical "and" from the bullets of monsters and the player's movement. If at least somewhere there is 1, then the player was hit, and the gameover rises.</w:t>
-      </w:r>
-      <w:r>
-        <w:rPr>
-          <w:lang w:val="en-US"/>
-        </w:rPr>
-        <w:t xml:space="preserve"> </w:t>
-      </w:r>
-      <w:r>
-        <w:t xml:space="preserve">Figure 9 is a screenshot of the Main </w:t>
+        <w:t xml:space="preserve">The Enemies circuit has a win output, which means that all enemies have been destroyed, and an output from the 4th line of monster movement. if at least one bit there is equal to 1, then the </w:t>
+      </w:r>
+      <w:proofErr w:type="spellStart"/>
+      <w:r>
+        <w:rPr>
+          <w:lang w:val="en-US"/>
+        </w:rPr>
+        <w:t>gameover</w:t>
+      </w:r>
+      <w:proofErr w:type="spellEnd"/>
+      <w:r>
+        <w:rPr>
+          <w:lang w:val="en-US"/>
+        </w:rPr>
+        <w:t xml:space="preserve"> output in Main is immediately raised. Also, in </w:t>
+      </w:r>
+      <w:proofErr w:type="spellStart"/>
+      <w:r>
+        <w:rPr>
+          <w:lang w:val="en-US"/>
+        </w:rPr>
+        <w:t>gameover</w:t>
+      </w:r>
+      <w:proofErr w:type="spellEnd"/>
+      <w:r>
+        <w:rPr>
+          <w:lang w:val="en-US"/>
+        </w:rPr>
+        <w:t xml:space="preserve"> through or contains logical "and" from the bullets of monsters and the player's movement. If at least somewhere there is 1, then the player was hit, and the </w:t>
+      </w:r>
+      <w:proofErr w:type="spellStart"/>
+      <w:r>
+        <w:rPr>
+          <w:lang w:val="en-US"/>
+        </w:rPr>
+        <w:t>gameover</w:t>
+      </w:r>
+      <w:proofErr w:type="spellEnd"/>
+      <w:r>
+        <w:rPr>
+          <w:lang w:val="en-US"/>
+        </w:rPr>
+        <w:t xml:space="preserve"> rises.</w:t>
+      </w:r>
+      <w:r>
+        <w:rPr>
+          <w:lang w:val="en-US"/>
+        </w:rPr>
+        <w:t xml:space="preserve"> </w:t>
+      </w:r>
+      <w:proofErr w:type="spellStart"/>
+      <w:r>
+        <w:t>Figure</w:t>
+      </w:r>
+      <w:proofErr w:type="spellEnd"/>
+      <w:r>
+        <w:t xml:space="preserve"> 9 </w:t>
+      </w:r>
+      <w:proofErr w:type="spellStart"/>
+      <w:r>
+        <w:t>is</w:t>
+      </w:r>
+      <w:proofErr w:type="spellEnd"/>
+      <w:r>
+        <w:t xml:space="preserve"> a </w:t>
+      </w:r>
+      <w:proofErr w:type="spellStart"/>
+      <w:r>
+        <w:t>screenshot</w:t>
+      </w:r>
+      <w:proofErr w:type="spellEnd"/>
+      <w:r>
+        <w:t xml:space="preserve"> </w:t>
+      </w:r>
+      <w:proofErr w:type="spellStart"/>
+      <w:r>
+        <w:t>of</w:t>
+      </w:r>
+      <w:proofErr w:type="spellEnd"/>
+      <w:r>
+        <w:t xml:space="preserve"> </w:t>
+      </w:r>
+      <w:proofErr w:type="spellStart"/>
+      <w:r>
+        <w:t>the</w:t>
+      </w:r>
+      <w:proofErr w:type="spellEnd"/>
+      <w:r>
+        <w:t xml:space="preserve"> </w:t>
+      </w:r>
+      <w:proofErr w:type="spellStart"/>
+      <w:r>
+        <w:t>Main</w:t>
+      </w:r>
+      <w:proofErr w:type="spellEnd"/>
+      <w:r>
+        <w:t xml:space="preserve"> </w:t>
       </w:r>
       <w:r>
         <w:rPr>
@@ -4113,6 +5185,7 @@
           <w:lang w:val="en-US"/>
         </w:rPr>
       </w:pPr>
+      <w:proofErr w:type="spellStart"/>
       <w:r>
         <w:rPr>
           <w:b/>
@@ -4121,25 +5194,52 @@
         </w:rPr>
         <w:t>CDMEnemShoot</w:t>
       </w:r>
-    </w:p>
-    <w:p>
-      <w:pPr>
-        <w:pStyle w:val="ac"/>
-        <w:rPr>
-          <w:lang w:val="en-US"/>
-        </w:rPr>
-      </w:pPr>
-      <w:r>
-        <w:rPr>
-          <w:lang w:val="en-US"/>
-        </w:rPr>
-        <w:t xml:space="preserve">This scheme takes as input a two-bit number generated by the random number generator rand and an enemy shift byte shift, with a value of -1 (shift enemies to the left) or 1 (shift enemies to the right). </w:t>
-      </w:r>
-      <w:r>
-        <w:rPr>
-          <w:lang w:val="en-US"/>
-        </w:rPr>
-        <w:t xml:space="preserve">The clk input specifies the frequency of the processor and memory elements. Based on the input data rand and shift CdM-8 generates the number of the matrix column where the bullet will be placed (res). </w:t>
+      <w:proofErr w:type="spellEnd"/>
+    </w:p>
+    <w:p>
+      <w:pPr>
+        <w:pStyle w:val="ac"/>
+        <w:rPr>
+          <w:lang w:val="en-US"/>
+        </w:rPr>
+      </w:pPr>
+      <w:r>
+        <w:rPr>
+          <w:lang w:val="en-US"/>
+        </w:rPr>
+        <w:t xml:space="preserve">This </w:t>
+      </w:r>
+      <w:r>
+        <w:rPr>
+          <w:lang w:val="en-US"/>
+        </w:rPr>
+        <w:t>circuit</w:t>
+      </w:r>
+      <w:r>
+        <w:rPr>
+          <w:lang w:val="en-US"/>
+        </w:rPr>
+        <w:t xml:space="preserve"> takes as input a two-bit number generated by the random number generator rand and an enemy shift byte shift, with a value of -1 (shift enemies to the left) or 1 (shift enemies to the right). </w:t>
+      </w:r>
+      <w:r>
+        <w:rPr>
+          <w:lang w:val="en-US"/>
+        </w:rPr>
+        <w:t xml:space="preserve">The </w:t>
+      </w:r>
+      <w:proofErr w:type="spellStart"/>
+      <w:r>
+        <w:rPr>
+          <w:lang w:val="en-US"/>
+        </w:rPr>
+        <w:t>clk</w:t>
+      </w:r>
+      <w:proofErr w:type="spellEnd"/>
+      <w:r>
+        <w:rPr>
+          <w:lang w:val="en-US"/>
+        </w:rPr>
+        <w:t xml:space="preserve"> input specifies the frequency of the processor and memory elements. Based on the input data rand and shift CdM-8 generates the number of the matrix column where the bullet will be placed (res). </w:t>
       </w:r>
       <w:r>
         <w:rPr>
@@ -4183,7 +5283,21 @@
         <w:rPr>
           <w:lang w:val="en-US"/>
         </w:rPr>
-        <w:t xml:space="preserve">To do this, a demultiplexer is used, which powers the clock generator when the PC state trigger is off, equal to 1 (the code byte of the beginning of the main subroutine). This trigger is controlled by a manual start status trigger, which is activated when the En input contact is triggered and deactivated </w:t>
+        <w:t xml:space="preserve">To do this, a demultiplexer is used, which powers the clock generator when the PC state trigger is off, equal to 1 (the code byte of the beginning of the main subroutine). This trigger is controlled by a manual start status trigger, which is activated when the </w:t>
+      </w:r>
+      <w:proofErr w:type="spellStart"/>
+      <w:r>
+        <w:rPr>
+          <w:lang w:val="en-US"/>
+        </w:rPr>
+        <w:t>En</w:t>
+      </w:r>
+      <w:proofErr w:type="spellEnd"/>
+      <w:r>
+        <w:rPr>
+          <w:lang w:val="en-US"/>
+        </w:rPr>
+        <w:t xml:space="preserve"> input contact is triggered and deactivated </w:t>
       </w:r>
       <w:r>
         <w:rPr>
@@ -4198,8 +5312,61 @@
         </w:rPr>
         <w:t xml:space="preserve">. </w:t>
       </w:r>
-      <w:r>
-        <w:t>Figure 10 is a screenshot of the CDMEnemShoot circuit.</w:t>
+      <w:proofErr w:type="spellStart"/>
+      <w:r>
+        <w:t>Figure</w:t>
+      </w:r>
+      <w:proofErr w:type="spellEnd"/>
+      <w:r>
+        <w:t xml:space="preserve"> 10 </w:t>
+      </w:r>
+      <w:proofErr w:type="spellStart"/>
+      <w:r>
+        <w:t>is</w:t>
+      </w:r>
+      <w:proofErr w:type="spellEnd"/>
+      <w:r>
+        <w:t xml:space="preserve"> a </w:t>
+      </w:r>
+      <w:proofErr w:type="spellStart"/>
+      <w:r>
+        <w:t>screenshot</w:t>
+      </w:r>
+      <w:proofErr w:type="spellEnd"/>
+      <w:r>
+        <w:t xml:space="preserve"> </w:t>
+      </w:r>
+      <w:proofErr w:type="spellStart"/>
+      <w:r>
+        <w:t>of</w:t>
+      </w:r>
+      <w:proofErr w:type="spellEnd"/>
+      <w:r>
+        <w:t xml:space="preserve"> </w:t>
+      </w:r>
+      <w:proofErr w:type="spellStart"/>
+      <w:r>
+        <w:t>the</w:t>
+      </w:r>
+      <w:proofErr w:type="spellEnd"/>
+      <w:r>
+        <w:t xml:space="preserve"> </w:t>
+      </w:r>
+      <w:proofErr w:type="spellStart"/>
+      <w:r>
+        <w:t>CDMEnemShoot</w:t>
+      </w:r>
+      <w:proofErr w:type="spellEnd"/>
+      <w:r>
+        <w:t xml:space="preserve"> </w:t>
+      </w:r>
+      <w:proofErr w:type="spellStart"/>
+      <w:r>
+        <w:t>circuit</w:t>
+      </w:r>
+      <w:proofErr w:type="spellEnd"/>
+      <w:r>
+        <w:t>.</w:t>
       </w:r>
     </w:p>
     <w:p>
@@ -4274,7 +5441,21 @@
         <w:rPr>
           <w:lang w:val="en-US"/>
         </w:rPr>
-        <w:t>screenshot of the CDMEnemShoot circuit</w:t>
+        <w:t xml:space="preserve">screenshot of the </w:t>
+      </w:r>
+      <w:proofErr w:type="spellStart"/>
+      <w:r>
+        <w:rPr>
+          <w:lang w:val="en-US"/>
+        </w:rPr>
+        <w:t>CDMEnemShoot</w:t>
+      </w:r>
+      <w:proofErr w:type="spellEnd"/>
+      <w:r>
+        <w:rPr>
+          <w:lang w:val="en-US"/>
+        </w:rPr>
+        <w:t xml:space="preserve"> circuit</w:t>
       </w:r>
     </w:p>
     <w:p>
@@ -4330,7 +5511,35 @@
         <w:rPr>
           <w:lang w:val="en-US"/>
         </w:rPr>
-        <w:t>, increment is implemented using two gates: a five-bit “and” and an exclusive “or”. The value of the five-bit input x is fed to xor and to "and". The output from the "and" gate is split by a splitter, the zero bit of the number is replaced by one, and the highest bit is transmitted to the Cout output</w:t>
+        <w:t xml:space="preserve">, increment is implemented using two gates: a five-bit “and” and an exclusive “or”. The value of the five-bit input x is fed to </w:t>
+      </w:r>
+      <w:proofErr w:type="spellStart"/>
+      <w:r>
+        <w:rPr>
+          <w:lang w:val="en-US"/>
+        </w:rPr>
+        <w:t>xor</w:t>
+      </w:r>
+      <w:proofErr w:type="spellEnd"/>
+      <w:r>
+        <w:rPr>
+          <w:lang w:val="en-US"/>
+        </w:rPr>
+        <w:t xml:space="preserve"> and to "and". The output from the "and" gate is split by a splitter, the zero bit of the number is replaced by one, and the highest bit is transmitted to the </w:t>
+      </w:r>
+      <w:proofErr w:type="spellStart"/>
+      <w:r>
+        <w:rPr>
+          <w:lang w:val="en-US"/>
+        </w:rPr>
+        <w:t>Cout</w:t>
+      </w:r>
+      <w:proofErr w:type="spellEnd"/>
+      <w:r>
+        <w:rPr>
+          <w:lang w:val="en-US"/>
+        </w:rPr>
+        <w:t xml:space="preserve"> output</w:t>
       </w:r>
       <w:r>
         <w:rPr>
@@ -4338,9 +5547,51 @@
         </w:rPr>
         <w:t xml:space="preserve">. </w:t>
       </w:r>
-      <w:r>
-        <w:t>Figure 11 shows a screenshot of the Inc 5bit circuit</w:t>
-      </w:r>
+      <w:proofErr w:type="spellStart"/>
+      <w:r>
+        <w:t>Figure</w:t>
+      </w:r>
+      <w:proofErr w:type="spellEnd"/>
+      <w:r>
+        <w:t xml:space="preserve"> 11 </w:t>
+      </w:r>
+      <w:proofErr w:type="spellStart"/>
+      <w:r>
+        <w:t>shows</w:t>
+      </w:r>
+      <w:proofErr w:type="spellEnd"/>
+      <w:r>
+        <w:t xml:space="preserve"> a </w:t>
+      </w:r>
+      <w:proofErr w:type="spellStart"/>
+      <w:r>
+        <w:t>screenshot</w:t>
+      </w:r>
+      <w:proofErr w:type="spellEnd"/>
+      <w:r>
+        <w:t xml:space="preserve"> </w:t>
+      </w:r>
+      <w:proofErr w:type="spellStart"/>
+      <w:r>
+        <w:t>of</w:t>
+      </w:r>
+      <w:proofErr w:type="spellEnd"/>
+      <w:r>
+        <w:t xml:space="preserve"> </w:t>
+      </w:r>
+      <w:proofErr w:type="spellStart"/>
+      <w:r>
+        <w:t>the</w:t>
+      </w:r>
+      <w:proofErr w:type="spellEnd"/>
+      <w:r>
+        <w:t xml:space="preserve"> Inc 5bit </w:t>
+      </w:r>
+      <w:proofErr w:type="spellStart"/>
+      <w:r>
+        <w:t>circuit</w:t>
+      </w:r>
+      <w:proofErr w:type="spellEnd"/>
       <w:r>
         <w:rPr>
           <w:lang w:val="en-US"/>
@@ -4532,8 +5783,53 @@
         </w:rPr>
         <w:t xml:space="preserve"> </w:t>
       </w:r>
-      <w:r>
-        <w:t xml:space="preserve">Figure 12 shows a screenshot of the Player Move </w:t>
+      <w:proofErr w:type="spellStart"/>
+      <w:r>
+        <w:t>Figure</w:t>
+      </w:r>
+      <w:proofErr w:type="spellEnd"/>
+      <w:r>
+        <w:t xml:space="preserve"> 12 </w:t>
+      </w:r>
+      <w:proofErr w:type="spellStart"/>
+      <w:r>
+        <w:t>shows</w:t>
+      </w:r>
+      <w:proofErr w:type="spellEnd"/>
+      <w:r>
+        <w:t xml:space="preserve"> a </w:t>
+      </w:r>
+      <w:proofErr w:type="spellStart"/>
+      <w:r>
+        <w:t>screenshot</w:t>
+      </w:r>
+      <w:proofErr w:type="spellEnd"/>
+      <w:r>
+        <w:t xml:space="preserve"> </w:t>
+      </w:r>
+      <w:proofErr w:type="spellStart"/>
+      <w:r>
+        <w:t>of</w:t>
+      </w:r>
+      <w:proofErr w:type="spellEnd"/>
+      <w:r>
+        <w:t xml:space="preserve"> </w:t>
+      </w:r>
+      <w:proofErr w:type="spellStart"/>
+      <w:r>
+        <w:t>the</w:t>
+      </w:r>
+      <w:proofErr w:type="spellEnd"/>
+      <w:r>
+        <w:t xml:space="preserve"> Player </w:t>
+      </w:r>
+      <w:proofErr w:type="spellStart"/>
+      <w:r>
+        <w:t>Move</w:t>
+      </w:r>
+      <w:proofErr w:type="spellEnd"/>
+      <w:r>
+        <w:t xml:space="preserve"> </w:t>
       </w:r>
       <w:r>
         <w:rPr>
@@ -4659,27 +5955,49 @@
           <w:lang w:val="en-US"/>
         </w:rPr>
       </w:pPr>
+      <w:proofErr w:type="spellStart"/>
       <w:r>
         <w:rPr>
           <w:b/>
           <w:bCs/>
           <w:lang w:val="en-US"/>
         </w:rPr>
-        <w:t>Transpon Field</w:t>
-      </w:r>
-    </w:p>
-    <w:p>
-      <w:pPr>
-        <w:pStyle w:val="ac"/>
-        <w:rPr>
-          <w:lang w:val="en-US"/>
-        </w:rPr>
-      </w:pPr>
-      <w:r>
-        <w:rPr>
-          <w:lang w:val="en-US"/>
-        </w:rPr>
-        <w:t xml:space="preserve">The scheme implements the transposition of the playing field. It has 32 32-bit inputs and 32 32-bit outputs. From the tunnels to inputs from 0 to 31, using a splitter, the zero bit is first isolated and fed to output 0. Then the first bit is selected, and the outputs from the splitters are combined and fed to output 1. Similar operations are </w:t>
+        <w:t>Transpon</w:t>
+      </w:r>
+      <w:proofErr w:type="spellEnd"/>
+      <w:r>
+        <w:rPr>
+          <w:b/>
+          <w:bCs/>
+          <w:lang w:val="en-US"/>
+        </w:rPr>
+        <w:t xml:space="preserve"> Field</w:t>
+      </w:r>
+    </w:p>
+    <w:p>
+      <w:pPr>
+        <w:pStyle w:val="ac"/>
+        <w:rPr>
+          <w:lang w:val="en-US"/>
+        </w:rPr>
+      </w:pPr>
+      <w:r>
+        <w:rPr>
+          <w:lang w:val="en-US"/>
+        </w:rPr>
+        <w:t xml:space="preserve">The </w:t>
+      </w:r>
+      <w:r>
+        <w:rPr>
+          <w:lang w:val="en-US"/>
+        </w:rPr>
+        <w:t>circuit</w:t>
+      </w:r>
+      <w:r>
+        <w:rPr>
+          <w:lang w:val="en-US"/>
+        </w:rPr>
+        <w:t xml:space="preserve"> implements the transposition of the playing field. It has 32 32-bit inputs and 32 32-bit outputs. From the tunnels to inputs from 0 to 31, using a splitter, the zero bit is first isolated and fed to output 0. Then the first bit is selected, and the outputs from the splitters are combined and fed to output 1. Similar operations are </w:t>
       </w:r>
       <w:r>
         <w:rPr>
@@ -4698,7 +6016,21 @@
         <w:rPr>
           <w:lang w:val="en-US"/>
         </w:rPr>
-        <w:t>Figure 13 is a screenshot of the Transpon Field circuit.</w:t>
+        <w:t xml:space="preserve">Figure 13 is a screenshot of the </w:t>
+      </w:r>
+      <w:proofErr w:type="spellStart"/>
+      <w:r>
+        <w:rPr>
+          <w:lang w:val="en-US"/>
+        </w:rPr>
+        <w:t>Transpon</w:t>
+      </w:r>
+      <w:proofErr w:type="spellEnd"/>
+      <w:r>
+        <w:rPr>
+          <w:lang w:val="en-US"/>
+        </w:rPr>
+        <w:t xml:space="preserve"> Field circuit.</w:t>
       </w:r>
       <w:r>
         <w:rPr>
@@ -4784,7 +6116,21 @@
         <w:rPr>
           <w:lang w:val="en-US"/>
         </w:rPr>
-        <w:t>screenshot of the Transpon Field circuit</w:t>
+        <w:t xml:space="preserve">screenshot of the </w:t>
+      </w:r>
+      <w:proofErr w:type="spellStart"/>
+      <w:r>
+        <w:rPr>
+          <w:lang w:val="en-US"/>
+        </w:rPr>
+        <w:t>Transpon</w:t>
+      </w:r>
+      <w:proofErr w:type="spellEnd"/>
+      <w:r>
+        <w:rPr>
+          <w:lang w:val="en-US"/>
+        </w:rPr>
+        <w:t xml:space="preserve"> Field circuit</w:t>
       </w:r>
     </w:p>
     <w:p>
@@ -4828,7 +6174,35 @@
         <w:rPr>
           <w:lang w:val="en-US"/>
         </w:rPr>
-        <w:t>Input pins: init indicates if the game has started, clk is the clock generator, 2 bull inputs for various bullets (player and monsters) with 32 bits. Passing the bull inputs through the circuit to determine a hit will result in a number where a bit of one indicates the location of the hit. Also, on hit, a value is loaded into a 32-bit register showing the location of the hit</w:t>
+        <w:t xml:space="preserve">Input pins: </w:t>
+      </w:r>
+      <w:proofErr w:type="spellStart"/>
+      <w:r>
+        <w:rPr>
+          <w:lang w:val="en-US"/>
+        </w:rPr>
+        <w:t>init</w:t>
+      </w:r>
+      <w:proofErr w:type="spellEnd"/>
+      <w:r>
+        <w:rPr>
+          <w:lang w:val="en-US"/>
+        </w:rPr>
+        <w:t xml:space="preserve"> indicates if the game has started, </w:t>
+      </w:r>
+      <w:proofErr w:type="spellStart"/>
+      <w:r>
+        <w:rPr>
+          <w:lang w:val="en-US"/>
+        </w:rPr>
+        <w:t>clk</w:t>
+      </w:r>
+      <w:proofErr w:type="spellEnd"/>
+      <w:r>
+        <w:rPr>
+          <w:lang w:val="en-US"/>
+        </w:rPr>
+        <w:t xml:space="preserve"> is the clock generator, 2 bull inputs for various bullets (player and monsters) with 32 bits. Passing the bull inputs through the circuit to determine a hit will result in a number where a bit of one indicates the location of the hit. Also, on hit, a value is loaded into a 32-bit register showing the location of the hit</w:t>
       </w:r>
       <w:r>
         <w:rPr>
@@ -4840,7 +6214,21 @@
         <w:rPr>
           <w:lang w:val="en-US"/>
         </w:rPr>
-        <w:t>This only happens if the output from enemy or player bullet hit detection is non-zero. If there was a hit of the monster in the wall, then the trigger rises with an exit to BOOMmon!. If there was a hit by a player or an alien, then the trigger rises with an exit to BOOM!.</w:t>
+        <w:t xml:space="preserve">This only happens if the output from enemy or player bullet hit detection is non-zero. If there was a hit of the monster in the wall, then the trigger rises with an exit to </w:t>
+      </w:r>
+      <w:proofErr w:type="spellStart"/>
+      <w:r>
+        <w:rPr>
+          <w:lang w:val="en-US"/>
+        </w:rPr>
+        <w:t>BOOMmon</w:t>
+      </w:r>
+      <w:proofErr w:type="spellEnd"/>
+      <w:r>
+        <w:rPr>
+          <w:lang w:val="en-US"/>
+        </w:rPr>
+        <w:t>!. If there was a hit by a player or an alien, then the trigger rises with an exit to BOOM!.</w:t>
       </w:r>
     </w:p>
     <w:p>
@@ -4862,7 +6250,21 @@
         <w:rPr>
           <w:lang w:val="en-US"/>
         </w:rPr>
-        <w:t xml:space="preserve"> BOOMmon!</w:t>
+        <w:t xml:space="preserve"> </w:t>
+      </w:r>
+      <w:proofErr w:type="spellStart"/>
+      <w:r>
+        <w:rPr>
+          <w:lang w:val="en-US"/>
+        </w:rPr>
+        <w:t>BOOMmon</w:t>
+      </w:r>
+      <w:proofErr w:type="spellEnd"/>
+      <w:r>
+        <w:rPr>
+          <w:lang w:val="en-US"/>
+        </w:rPr>
+        <w:t>!</w:t>
       </w:r>
       <w:r>
         <w:rPr>
@@ -4910,7 +6312,21 @@
         <w:rPr>
           <w:lang w:val="en-US"/>
         </w:rPr>
-        <w:t xml:space="preserve">The processor control is similar to the CDMEnemShoot </w:t>
+        <w:t xml:space="preserve">The processor control is similar to the </w:t>
+      </w:r>
+      <w:proofErr w:type="spellStart"/>
+      <w:r>
+        <w:rPr>
+          <w:lang w:val="en-US"/>
+        </w:rPr>
+        <w:t>CDMEnemShoot</w:t>
+      </w:r>
+      <w:proofErr w:type="spellEnd"/>
+      <w:r>
+        <w:rPr>
+          <w:lang w:val="en-US"/>
+        </w:rPr>
+        <w:t xml:space="preserve"> </w:t>
       </w:r>
       <w:r>
         <w:rPr>
@@ -5219,8 +6635,53 @@
         </w:rPr>
         <w:t xml:space="preserve">The coordinates of two objects on the screen are the same when the same bit in different lines is equal to one. This circuit implements a collision check by performing an “and” operation between two thirty-two-bit inputs A and B. The result of the operation is fed to the OUT output. Also on the circuit there is a Trigger output, to which the value from the “and” gate is passed through the Or32 circuit. </w:t>
       </w:r>
-      <w:r>
-        <w:t xml:space="preserve">Figure 16 is a screenshot of the Collision </w:t>
+      <w:proofErr w:type="spellStart"/>
+      <w:r>
+        <w:t>Figure</w:t>
+      </w:r>
+      <w:proofErr w:type="spellEnd"/>
+      <w:r>
+        <w:t xml:space="preserve"> 16 </w:t>
+      </w:r>
+      <w:proofErr w:type="spellStart"/>
+      <w:r>
+        <w:t>is</w:t>
+      </w:r>
+      <w:proofErr w:type="spellEnd"/>
+      <w:r>
+        <w:t xml:space="preserve"> a </w:t>
+      </w:r>
+      <w:proofErr w:type="spellStart"/>
+      <w:r>
+        <w:t>screenshot</w:t>
+      </w:r>
+      <w:proofErr w:type="spellEnd"/>
+      <w:r>
+        <w:t xml:space="preserve"> </w:t>
+      </w:r>
+      <w:proofErr w:type="spellStart"/>
+      <w:r>
+        <w:t>of</w:t>
+      </w:r>
+      <w:proofErr w:type="spellEnd"/>
+      <w:r>
+        <w:t xml:space="preserve"> </w:t>
+      </w:r>
+      <w:proofErr w:type="spellStart"/>
+      <w:r>
+        <w:t>the</w:t>
+      </w:r>
+      <w:proofErr w:type="spellEnd"/>
+      <w:r>
+        <w:t xml:space="preserve"> </w:t>
+      </w:r>
+      <w:proofErr w:type="spellStart"/>
+      <w:r>
+        <w:t>Collision</w:t>
+      </w:r>
+      <w:proofErr w:type="spellEnd"/>
+      <w:r>
+        <w:t xml:space="preserve"> </w:t>
       </w:r>
       <w:r>
         <w:rPr>
@@ -5374,8 +6835,61 @@
         </w:rPr>
         <w:t xml:space="preserve"> </w:t>
       </w:r>
-      <w:r>
-        <w:t>Figure 17 is a screenshot of the Or 32 circuit.</w:t>
+      <w:proofErr w:type="spellStart"/>
+      <w:r>
+        <w:t>Figure</w:t>
+      </w:r>
+      <w:proofErr w:type="spellEnd"/>
+      <w:r>
+        <w:t xml:space="preserve"> 17 </w:t>
+      </w:r>
+      <w:proofErr w:type="spellStart"/>
+      <w:r>
+        <w:t>is</w:t>
+      </w:r>
+      <w:proofErr w:type="spellEnd"/>
+      <w:r>
+        <w:t xml:space="preserve"> a </w:t>
+      </w:r>
+      <w:proofErr w:type="spellStart"/>
+      <w:r>
+        <w:t>screenshot</w:t>
+      </w:r>
+      <w:proofErr w:type="spellEnd"/>
+      <w:r>
+        <w:t xml:space="preserve"> </w:t>
+      </w:r>
+      <w:proofErr w:type="spellStart"/>
+      <w:r>
+        <w:t>of</w:t>
+      </w:r>
+      <w:proofErr w:type="spellEnd"/>
+      <w:r>
+        <w:t xml:space="preserve"> </w:t>
+      </w:r>
+      <w:proofErr w:type="spellStart"/>
+      <w:r>
+        <w:t>the</w:t>
+      </w:r>
+      <w:proofErr w:type="spellEnd"/>
+      <w:r>
+        <w:t xml:space="preserve"> </w:t>
+      </w:r>
+      <w:proofErr w:type="spellStart"/>
+      <w:r>
+        <w:t>Or</w:t>
+      </w:r>
+      <w:proofErr w:type="spellEnd"/>
+      <w:r>
+        <w:t xml:space="preserve"> 32 </w:t>
+      </w:r>
+      <w:proofErr w:type="spellStart"/>
+      <w:r>
+        <w:t>circuit</w:t>
+      </w:r>
+      <w:proofErr w:type="spellEnd"/>
+      <w:r>
+        <w:t>.</w:t>
       </w:r>
     </w:p>
     <w:p>
@@ -5519,7 +7033,21 @@
         <w:rPr>
           <w:lang w:val="en-US"/>
         </w:rPr>
-        <w:t>: fire, reset, coord and clk</w:t>
+        <w:t xml:space="preserve">: fire, reset, </w:t>
+      </w:r>
+      <w:proofErr w:type="spellStart"/>
+      <w:r>
+        <w:rPr>
+          <w:lang w:val="en-US"/>
+        </w:rPr>
+        <w:t>coord</w:t>
+      </w:r>
+      <w:proofErr w:type="spellEnd"/>
+      <w:r>
+        <w:rPr>
+          <w:lang w:val="en-US"/>
+        </w:rPr>
+        <w:t xml:space="preserve"> and clk</w:t>
       </w:r>
       <w:r>
         <w:rPr>
@@ -5531,7 +7059,21 @@
         <w:rPr>
           <w:lang w:val="en-US"/>
         </w:rPr>
-        <w:t>They are used to control the player's shooting. If the fire button was pressed, then the fire input is activated, which is passed to the D-trigger if reset is not equal to one. The reset input is needed to disable firing while the game object hit is being processed. The input coord is fed to the input to control the output from the demultiplexer. A column of bullets is fed into the column where the player is</w:t>
+        <w:t xml:space="preserve">They are used to control the player's shooting. If the fire button was pressed, then the fire input is activated, which is passed to the D-trigger if reset is not equal to one. The reset input is needed to disable firing while the game object hit is being processed. The input </w:t>
+      </w:r>
+      <w:proofErr w:type="spellStart"/>
+      <w:r>
+        <w:rPr>
+          <w:lang w:val="en-US"/>
+        </w:rPr>
+        <w:t>coord</w:t>
+      </w:r>
+      <w:proofErr w:type="spellEnd"/>
+      <w:r>
+        <w:rPr>
+          <w:lang w:val="en-US"/>
+        </w:rPr>
+        <w:t xml:space="preserve"> is fed to the input to control the output from the demultiplexer. A column of bullets is fed into the column where the player is</w:t>
       </w:r>
       <w:r>
         <w:rPr>
@@ -5543,7 +7085,21 @@
         <w:rPr>
           <w:lang w:val="en-US"/>
         </w:rPr>
-        <w:t>The outputs from the demultiplexer are connected via the Transpon Field circuit to work with columns. After raising fire, the D-</w:t>
+        <w:t xml:space="preserve">The outputs from the demultiplexer are connected via the </w:t>
+      </w:r>
+      <w:proofErr w:type="spellStart"/>
+      <w:r>
+        <w:rPr>
+          <w:lang w:val="en-US"/>
+        </w:rPr>
+        <w:t>Transpon</w:t>
+      </w:r>
+      <w:proofErr w:type="spellEnd"/>
+      <w:r>
+        <w:rPr>
+          <w:lang w:val="en-US"/>
+        </w:rPr>
+        <w:t xml:space="preserve"> Field circuit to work with columns. After raising fire, the D-</w:t>
       </w:r>
       <w:r>
         <w:rPr>
@@ -5555,7 +7111,21 @@
         <w:rPr>
           <w:lang w:val="en-US"/>
         </w:rPr>
-        <w:t xml:space="preserve"> rises, the output of which, through OR with an inverted input, is applied to reset the register. Thus, the register is reset to zero if the fire output is not raised, or the reset input is raised. The register increments its value each time the clk input rises. With the help of the decoder, a bit is raised, which each time is shifted by 1 due to the increase in the value of the counter</w:t>
+        <w:t xml:space="preserve"> rises, the output of which, through OR with an inverted input, is applied to reset the register. Thus, the register is reset to zero if the fire output is not raised, or the reset input is raised. The register increments its value each time the </w:t>
+      </w:r>
+      <w:proofErr w:type="spellStart"/>
+      <w:r>
+        <w:rPr>
+          <w:lang w:val="en-US"/>
+        </w:rPr>
+        <w:t>clk</w:t>
+      </w:r>
+      <w:proofErr w:type="spellEnd"/>
+      <w:r>
+        <w:rPr>
+          <w:lang w:val="en-US"/>
+        </w:rPr>
+        <w:t xml:space="preserve"> input rises. With the help of the decoder, a bit is raised, which each time is shifted by 1 due to the increase in the value of the counter</w:t>
       </w:r>
       <w:r>
         <w:rPr>
@@ -5575,8 +7145,61 @@
         </w:rPr>
         <w:t xml:space="preserve">. </w:t>
       </w:r>
-      <w:r>
-        <w:t>Figure 18 shows a screenshot of the Shooting circuit.</w:t>
+      <w:proofErr w:type="spellStart"/>
+      <w:r>
+        <w:t>Figure</w:t>
+      </w:r>
+      <w:proofErr w:type="spellEnd"/>
+      <w:r>
+        <w:t xml:space="preserve"> 18 </w:t>
+      </w:r>
+      <w:proofErr w:type="spellStart"/>
+      <w:r>
+        <w:t>shows</w:t>
+      </w:r>
+      <w:proofErr w:type="spellEnd"/>
+      <w:r>
+        <w:t xml:space="preserve"> a </w:t>
+      </w:r>
+      <w:proofErr w:type="spellStart"/>
+      <w:r>
+        <w:t>screenshot</w:t>
+      </w:r>
+      <w:proofErr w:type="spellEnd"/>
+      <w:r>
+        <w:t xml:space="preserve"> </w:t>
+      </w:r>
+      <w:proofErr w:type="spellStart"/>
+      <w:r>
+        <w:t>of</w:t>
+      </w:r>
+      <w:proofErr w:type="spellEnd"/>
+      <w:r>
+        <w:t xml:space="preserve"> </w:t>
+      </w:r>
+      <w:proofErr w:type="spellStart"/>
+      <w:r>
+        <w:t>the</w:t>
+      </w:r>
+      <w:proofErr w:type="spellEnd"/>
+      <w:r>
+        <w:t xml:space="preserve"> </w:t>
+      </w:r>
+      <w:proofErr w:type="spellStart"/>
+      <w:r>
+        <w:t>Shooting</w:t>
+      </w:r>
+      <w:proofErr w:type="spellEnd"/>
+      <w:r>
+        <w:t xml:space="preserve"> </w:t>
+      </w:r>
+      <w:proofErr w:type="spellStart"/>
+      <w:r>
+        <w:t>circuit</w:t>
+      </w:r>
+      <w:proofErr w:type="spellEnd"/>
+      <w:r>
+        <w:t>.</w:t>
       </w:r>
     </w:p>
     <w:p>
@@ -5715,7 +7338,19 @@
         <w:rPr>
           <w:lang w:val="en-US"/>
         </w:rPr>
-        <w:t>This scheme implements the motion control of the aliens. For this, a counter is used that takes values from 0 to 5: 1 - shift left, 2 and 5 - shift down, 3 - zero shift left, 4 - shift right, 6 - zero shift right</w:t>
+        <w:t xml:space="preserve">This </w:t>
+      </w:r>
+      <w:r>
+        <w:rPr>
+          <w:lang w:val="en-US"/>
+        </w:rPr>
+        <w:t>circuit</w:t>
+      </w:r>
+      <w:r>
+        <w:rPr>
+          <w:lang w:val="en-US"/>
+        </w:rPr>
+        <w:t xml:space="preserve"> implements the motion control of the aliens. For this, a counter is used that takes values from 0 to 5: 1 - shift left, 2 and 5 - shift down, 3 - zero shift left, 4 - shift right, 6 - zero shift right</w:t>
       </w:r>
       <w:r>
         <w:rPr>
@@ -5735,7 +7370,49 @@
         <w:rPr>
           <w:lang w:val="en-US"/>
         </w:rPr>
-        <w:t>Shifts are calculated by passing 9 input lines through ShifterLeft or ShifterRight, controlled by counters, which store the amount of shifts, and ShifterDown, which shifts the result down by the value of its counter</w:t>
+        <w:t xml:space="preserve">Shifts are calculated by passing 9 input lines through </w:t>
+      </w:r>
+      <w:proofErr w:type="spellStart"/>
+      <w:r>
+        <w:rPr>
+          <w:lang w:val="en-US"/>
+        </w:rPr>
+        <w:t>ShifterLeft</w:t>
+      </w:r>
+      <w:proofErr w:type="spellEnd"/>
+      <w:r>
+        <w:rPr>
+          <w:lang w:val="en-US"/>
+        </w:rPr>
+        <w:t xml:space="preserve"> or </w:t>
+      </w:r>
+      <w:proofErr w:type="spellStart"/>
+      <w:r>
+        <w:rPr>
+          <w:lang w:val="en-US"/>
+        </w:rPr>
+        <w:t>ShifterRight</w:t>
+      </w:r>
+      <w:proofErr w:type="spellEnd"/>
+      <w:r>
+        <w:rPr>
+          <w:lang w:val="en-US"/>
+        </w:rPr>
+        <w:t xml:space="preserve">, controlled by counters, which store the amount of shifts, and </w:t>
+      </w:r>
+      <w:proofErr w:type="spellStart"/>
+      <w:r>
+        <w:rPr>
+          <w:lang w:val="en-US"/>
+        </w:rPr>
+        <w:t>ShifterDown</w:t>
+      </w:r>
+      <w:proofErr w:type="spellEnd"/>
+      <w:r>
+        <w:rPr>
+          <w:lang w:val="en-US"/>
+        </w:rPr>
+        <w:t>, which shifts the result down by the value of its counter</w:t>
       </w:r>
       <w:r>
         <w:rPr>
@@ -5763,8 +7440,61 @@
         </w:rPr>
         <w:t xml:space="preserve">. </w:t>
       </w:r>
-      <w:r>
-        <w:t>Figure 19 is a screenshot of the Shifts circuit.</w:t>
+      <w:proofErr w:type="spellStart"/>
+      <w:r>
+        <w:t>Figure</w:t>
+      </w:r>
+      <w:proofErr w:type="spellEnd"/>
+      <w:r>
+        <w:t xml:space="preserve"> 19 </w:t>
+      </w:r>
+      <w:proofErr w:type="spellStart"/>
+      <w:r>
+        <w:t>is</w:t>
+      </w:r>
+      <w:proofErr w:type="spellEnd"/>
+      <w:r>
+        <w:t xml:space="preserve"> a </w:t>
+      </w:r>
+      <w:proofErr w:type="spellStart"/>
+      <w:r>
+        <w:t>screenshot</w:t>
+      </w:r>
+      <w:proofErr w:type="spellEnd"/>
+      <w:r>
+        <w:t xml:space="preserve"> </w:t>
+      </w:r>
+      <w:proofErr w:type="spellStart"/>
+      <w:r>
+        <w:t>of</w:t>
+      </w:r>
+      <w:proofErr w:type="spellEnd"/>
+      <w:r>
+        <w:t xml:space="preserve"> </w:t>
+      </w:r>
+      <w:proofErr w:type="spellStart"/>
+      <w:r>
+        <w:t>the</w:t>
+      </w:r>
+      <w:proofErr w:type="spellEnd"/>
+      <w:r>
+        <w:t xml:space="preserve"> </w:t>
+      </w:r>
+      <w:proofErr w:type="spellStart"/>
+      <w:r>
+        <w:t>Shifts</w:t>
+      </w:r>
+      <w:proofErr w:type="spellEnd"/>
+      <w:r>
+        <w:t xml:space="preserve"> </w:t>
+      </w:r>
+      <w:proofErr w:type="spellStart"/>
+      <w:r>
+        <w:t>circuit</w:t>
+      </w:r>
+      <w:proofErr w:type="spellEnd"/>
+      <w:r>
+        <w:t>.</w:t>
       </w:r>
     </w:p>
     <w:p>
@@ -5877,21 +7607,23 @@
           <w:lang w:val="en-US"/>
         </w:rPr>
       </w:pPr>
+      <w:proofErr w:type="spellStart"/>
       <w:r>
         <w:rPr>
           <w:b/>
           <w:bCs/>
           <w:lang w:val="en-US"/>
         </w:rPr>
-        <w:t xml:space="preserve">ShifterLeft </w:t>
-      </w:r>
+        <w:t>ShifterLeft</w:t>
+      </w:r>
+      <w:proofErr w:type="spellEnd"/>
       <w:r>
         <w:rPr>
           <w:b/>
           <w:bCs/>
           <w:lang w:val="en-US"/>
         </w:rPr>
-        <w:t xml:space="preserve">and </w:t>
+        <w:t xml:space="preserve"> </w:t>
       </w:r>
       <w:r>
         <w:rPr>
@@ -5899,8 +7631,18 @@
           <w:bCs/>
           <w:lang w:val="en-US"/>
         </w:rPr>
+        <w:t xml:space="preserve">and </w:t>
+      </w:r>
+      <w:proofErr w:type="spellStart"/>
+      <w:r>
+        <w:rPr>
+          <w:b/>
+          <w:bCs/>
+          <w:lang w:val="en-US"/>
+        </w:rPr>
         <w:t>ShifterRight</w:t>
       </w:r>
+      <w:proofErr w:type="spellEnd"/>
     </w:p>
     <w:p>
       <w:pPr>
@@ -5933,7 +7675,35 @@
         <w:rPr>
           <w:lang w:val="en-US"/>
         </w:rPr>
-        <w:t>Figures 20 and 21 show screenshots of the ShifterLeft and ShifterRight circuits.</w:t>
+        <w:t xml:space="preserve">Figures 20 and 21 show screenshots of the </w:t>
+      </w:r>
+      <w:proofErr w:type="spellStart"/>
+      <w:r>
+        <w:rPr>
+          <w:lang w:val="en-US"/>
+        </w:rPr>
+        <w:t>ShifterLeft</w:t>
+      </w:r>
+      <w:proofErr w:type="spellEnd"/>
+      <w:r>
+        <w:rPr>
+          <w:lang w:val="en-US"/>
+        </w:rPr>
+        <w:t xml:space="preserve"> and </w:t>
+      </w:r>
+      <w:proofErr w:type="spellStart"/>
+      <w:r>
+        <w:rPr>
+          <w:lang w:val="en-US"/>
+        </w:rPr>
+        <w:t>ShifterRight</w:t>
+      </w:r>
+      <w:proofErr w:type="spellEnd"/>
+      <w:r>
+        <w:rPr>
+          <w:lang w:val="en-US"/>
+        </w:rPr>
+        <w:t xml:space="preserve"> circuits.</w:t>
       </w:r>
     </w:p>
     <w:p>
@@ -6001,12 +7771,14 @@
         </w:rPr>
         <w:t xml:space="preserve">Figure 20 – screenshot of the </w:t>
       </w:r>
+      <w:proofErr w:type="spellStart"/>
       <w:r>
         <w:rPr>
           <w:lang w:val="en-US"/>
         </w:rPr>
         <w:t>ShifterLeft</w:t>
       </w:r>
+      <w:proofErr w:type="spellEnd"/>
       <w:r>
         <w:rPr>
           <w:lang w:val="en-US"/>
@@ -6080,6 +7852,7 @@
         </w:rPr>
         <w:t xml:space="preserve">Figure 21 – screenshot of the </w:t>
       </w:r>
+      <w:proofErr w:type="spellStart"/>
       <w:r>
         <w:rPr>
           <w:lang w:val="en-US"/>
@@ -6090,7 +7863,14 @@
         <w:rPr>
           <w:lang w:val="en-US"/>
         </w:rPr>
-        <w:t>Right circui</w:t>
+        <w:t>Right</w:t>
+      </w:r>
+      <w:proofErr w:type="spellEnd"/>
+      <w:r>
+        <w:rPr>
+          <w:lang w:val="en-US"/>
+        </w:rPr>
+        <w:t xml:space="preserve"> circui</w:t>
       </w:r>
       <w:r>
         <w:rPr>
@@ -6119,6 +7899,7 @@
           <w:lang w:val="en-US"/>
         </w:rPr>
       </w:pPr>
+      <w:proofErr w:type="spellStart"/>
       <w:r>
         <w:rPr>
           <w:b/>
@@ -6127,33 +7908,62 @@
         </w:rPr>
         <w:t>ShifterDown</w:t>
       </w:r>
-    </w:p>
-    <w:p>
-      <w:pPr>
-        <w:pStyle w:val="ac"/>
-        <w:rPr>
-          <w:lang w:val="en-US"/>
-        </w:rPr>
-      </w:pPr>
-      <w:r>
-        <w:rPr>
-          <w:lang w:val="en-US"/>
-        </w:rPr>
-        <w:t>This circuit shifts the layer (pins 0-31) down by the value of the height pin, provided the En pin is on.</w:t>
-      </w:r>
-    </w:p>
-    <w:p>
-      <w:pPr>
-        <w:pStyle w:val="ac"/>
-        <w:rPr>
-          <w:lang w:val="en-US"/>
-        </w:rPr>
-      </w:pPr>
-      <w:r>
-        <w:rPr>
-          <w:lang w:val="en-US"/>
-        </w:rPr>
-        <w:t xml:space="preserve">Layer shifting is implemented through 30 multiplexers (for each input pin). Each has its own unique value of the select input equal to the addition of the unit shift value n times for the n-th multiplexer. The disabled output of the multiplexers </w:t>
+      <w:proofErr w:type="spellEnd"/>
+    </w:p>
+    <w:p>
+      <w:pPr>
+        <w:pStyle w:val="ac"/>
+        <w:rPr>
+          <w:lang w:val="en-US"/>
+        </w:rPr>
+      </w:pPr>
+      <w:r>
+        <w:rPr>
+          <w:lang w:val="en-US"/>
+        </w:rPr>
+        <w:t xml:space="preserve">This circuit shifts the layer (pins 0-31) down by the value of the height pin, provided the </w:t>
+      </w:r>
+      <w:proofErr w:type="spellStart"/>
+      <w:r>
+        <w:rPr>
+          <w:lang w:val="en-US"/>
+        </w:rPr>
+        <w:t>En</w:t>
+      </w:r>
+      <w:proofErr w:type="spellEnd"/>
+      <w:r>
+        <w:rPr>
+          <w:lang w:val="en-US"/>
+        </w:rPr>
+        <w:t xml:space="preserve"> pin is on.</w:t>
+      </w:r>
+    </w:p>
+    <w:p>
+      <w:pPr>
+        <w:pStyle w:val="ac"/>
+        <w:rPr>
+          <w:lang w:val="en-US"/>
+        </w:rPr>
+      </w:pPr>
+      <w:r>
+        <w:rPr>
+          <w:lang w:val="en-US"/>
+        </w:rPr>
+        <w:t>Layer shifting is implemented through 30 multiplexers (for each input pin). Each has its own unique value of the select input equal to the addition of the unit shift value n times for the n-</w:t>
+      </w:r>
+      <w:proofErr w:type="spellStart"/>
+      <w:r>
+        <w:rPr>
+          <w:lang w:val="en-US"/>
+        </w:rPr>
+        <w:t>th</w:t>
+      </w:r>
+      <w:proofErr w:type="spellEnd"/>
+      <w:r>
+        <w:rPr>
+          <w:lang w:val="en-US"/>
+        </w:rPr>
+        <w:t xml:space="preserve"> multiplexer. The disabled output of the multiplexers </w:t>
       </w:r>
       <w:r>
         <w:rPr>
@@ -6232,7 +8042,21 @@
         <w:rPr>
           <w:lang w:val="en-US"/>
         </w:rPr>
-        <w:t>the ShifterDown circuit</w:t>
+        <w:t xml:space="preserve">the </w:t>
+      </w:r>
+      <w:proofErr w:type="spellStart"/>
+      <w:r>
+        <w:rPr>
+          <w:lang w:val="en-US"/>
+        </w:rPr>
+        <w:t>ShifterDown</w:t>
+      </w:r>
+      <w:proofErr w:type="spellEnd"/>
+      <w:r>
+        <w:rPr>
+          <w:lang w:val="en-US"/>
+        </w:rPr>
+        <w:t xml:space="preserve"> circuit</w:t>
       </w:r>
       <w:r>
         <w:rPr>
@@ -6327,11 +8151,19 @@
         </w:rPr>
         <w:t xml:space="preserve">of part of the </w:t>
       </w:r>
-      <w:r>
-        <w:rPr>
-          <w:lang w:val="en-US"/>
-        </w:rPr>
-        <w:t>ShifterDown circuit</w:t>
+      <w:proofErr w:type="spellStart"/>
+      <w:r>
+        <w:rPr>
+          <w:lang w:val="en-US"/>
+        </w:rPr>
+        <w:t>ShifterDown</w:t>
+      </w:r>
+      <w:proofErr w:type="spellEnd"/>
+      <w:r>
+        <w:rPr>
+          <w:lang w:val="en-US"/>
+        </w:rPr>
+        <w:t xml:space="preserve"> circuit</w:t>
       </w:r>
     </w:p>
     <w:p>
@@ -6413,11 +8245,19 @@
         </w:rPr>
         <w:t xml:space="preserve">Figure 23 – screenshot of part of the </w:t>
       </w:r>
-      <w:r>
-        <w:rPr>
-          <w:lang w:val="en-US"/>
-        </w:rPr>
-        <w:t>ShifterDown circuit</w:t>
+      <w:proofErr w:type="spellStart"/>
+      <w:r>
+        <w:rPr>
+          <w:lang w:val="en-US"/>
+        </w:rPr>
+        <w:t>ShifterDown</w:t>
+      </w:r>
+      <w:proofErr w:type="spellEnd"/>
+      <w:r>
+        <w:rPr>
+          <w:lang w:val="en-US"/>
+        </w:rPr>
+        <w:t xml:space="preserve"> circuit</w:t>
       </w:r>
       <w:r>
         <w:rPr>
@@ -6469,7 +8309,35 @@
         <w:rPr>
           <w:lang w:val="en-US"/>
         </w:rPr>
-        <w:t xml:space="preserve">There are input contacts: initgame says if the game has started, clk </w:t>
+        <w:t xml:space="preserve">There are input contacts: </w:t>
+      </w:r>
+      <w:proofErr w:type="spellStart"/>
+      <w:r>
+        <w:rPr>
+          <w:lang w:val="en-US"/>
+        </w:rPr>
+        <w:t>initgame</w:t>
+      </w:r>
+      <w:proofErr w:type="spellEnd"/>
+      <w:r>
+        <w:rPr>
+          <w:lang w:val="en-US"/>
+        </w:rPr>
+        <w:t xml:space="preserve"> says if the game has started, </w:t>
+      </w:r>
+      <w:proofErr w:type="spellStart"/>
+      <w:r>
+        <w:rPr>
+          <w:lang w:val="en-US"/>
+        </w:rPr>
+        <w:t>clk</w:t>
+      </w:r>
+      <w:proofErr w:type="spellEnd"/>
+      <w:r>
+        <w:rPr>
+          <w:lang w:val="en-US"/>
+        </w:rPr>
+        <w:t xml:space="preserve"> </w:t>
       </w:r>
       <w:r>
         <w:rPr>
@@ -6760,7 +8628,21 @@
         <w:rPr>
           <w:lang w:val="en-US"/>
         </w:rPr>
-        <w:t>The state of the enemies is stored in a 8-bit register (from which the Oenem tunnel departs). 1 - there is an enemy, 0 – there is no.</w:t>
+        <w:t xml:space="preserve">The state of the enemies is stored in a 8-bit register (from which the </w:t>
+      </w:r>
+      <w:proofErr w:type="spellStart"/>
+      <w:r>
+        <w:rPr>
+          <w:lang w:val="en-US"/>
+        </w:rPr>
+        <w:t>Oenem</w:t>
+      </w:r>
+      <w:proofErr w:type="spellEnd"/>
+      <w:r>
+        <w:rPr>
+          <w:lang w:val="en-US"/>
+        </w:rPr>
+        <w:t xml:space="preserve"> tunnel departs). 1 - there is an enemy, 0 – there is no.</w:t>
       </w:r>
     </w:p>
     <w:p>
@@ -7086,7 +8968,63 @@
         <w:rPr>
           <w:lang w:val="en-US"/>
         </w:rPr>
-        <w:t>controls the shooting of the top row of enemies. The random generator generates a number from 0 to 3, this value is added to the register and will lie there until the enemy's shot ends. If the enemy with the generated number exists (the multiplexer checks the enemy existence byte) the value from the register is sent to the CDMEnemShoot circuit, along with information about shifts info from the Shifts circuit. CDMEnemShoot generates a coordinate where 1 should be placed to shoot. 1 is subtracted from the same coordinate or not subtracted depending on the random generator (enemies have 2 cannons nearby). The result is passed to the demultiplexer, which generates a 32-bit string of zeros and adds a one to it, provided that the previous bullet has ceased to be. This string is placed in the register which will be reset to zero when the bullet is gone. Meanwhile, the circuit is already preparing a new coordinate for the next bullet. The value from the register is given to the 32-bit demultiplexer. Its Select input was given a counter value, to which was added the height value (that was puted in the register when the counter value was 0) which the enemies have wented down. Bullet shutdown occurs when the counter returns to 0 or when the bullet hits a wall.</w:t>
+        <w:t xml:space="preserve">controls the shooting of the top row of enemies. The random generator generates a number from 0 to 3, this value is added to the register and will lie there until the enemy's shot ends. If the enemy with the generated number exists (the multiplexer checks the enemy existence byte) the value from the register is sent to the </w:t>
+      </w:r>
+      <w:proofErr w:type="spellStart"/>
+      <w:r>
+        <w:rPr>
+          <w:lang w:val="en-US"/>
+        </w:rPr>
+        <w:t>CDMEnemShoot</w:t>
+      </w:r>
+      <w:proofErr w:type="spellEnd"/>
+      <w:r>
+        <w:rPr>
+          <w:lang w:val="en-US"/>
+        </w:rPr>
+        <w:t xml:space="preserve"> circuit, along with information about shifts info from the Shifts circuit. </w:t>
+      </w:r>
+      <w:proofErr w:type="spellStart"/>
+      <w:r>
+        <w:rPr>
+          <w:lang w:val="en-US"/>
+        </w:rPr>
+        <w:t>CDMEnemShoot</w:t>
+      </w:r>
+      <w:proofErr w:type="spellEnd"/>
+      <w:r>
+        <w:rPr>
+          <w:lang w:val="en-US"/>
+        </w:rPr>
+        <w:t xml:space="preserve"> generates a coordinate where 1 should be placed to shoot. 1 is subtracted from the same coordinate or not subtracted depending on the random generator (enemies have 2 cannons nearby). The result is passed to the demultiplexer, which generates a 32-bit string of zeros and adds a one to it, provided that the previous bullet has ceased to be. This string is placed in the register which will be reset to zero when the bullet is gone. Meanwhile, the circuit is already preparing a new coordinate for the next bullet. The value from the register is given to the 32-bit demultiplexer. Its Select input was given a counter value, to which was added the height value (that was </w:t>
+      </w:r>
+      <w:proofErr w:type="spellStart"/>
+      <w:r>
+        <w:rPr>
+          <w:lang w:val="en-US"/>
+        </w:rPr>
+        <w:t>puted</w:t>
+      </w:r>
+      <w:proofErr w:type="spellEnd"/>
+      <w:r>
+        <w:rPr>
+          <w:lang w:val="en-US"/>
+        </w:rPr>
+        <w:t xml:space="preserve"> in the register when the counter value was 0) which the enemies have </w:t>
+      </w:r>
+      <w:proofErr w:type="spellStart"/>
+      <w:r>
+        <w:rPr>
+          <w:lang w:val="en-US"/>
+        </w:rPr>
+        <w:t>wented</w:t>
+      </w:r>
+      <w:proofErr w:type="spellEnd"/>
+      <w:r>
+        <w:rPr>
+          <w:lang w:val="en-US"/>
+        </w:rPr>
+        <w:t xml:space="preserve"> down. Bullet shutdown occurs when the counter returns to 0 or when the bullet hits a wall.</w:t>
       </w:r>
       <w:r>
         <w:rPr>
@@ -7268,7 +9206,21 @@
         <w:rPr>
           <w:lang w:val="en-US"/>
         </w:rPr>
-        <w:t>This need by the Main circuit for the Gameover trigger</w:t>
+        <w:t xml:space="preserve">This need by the Main circuit for the </w:t>
+      </w:r>
+      <w:proofErr w:type="spellStart"/>
+      <w:r>
+        <w:rPr>
+          <w:lang w:val="en-US"/>
+        </w:rPr>
+        <w:t>Gameover</w:t>
+      </w:r>
+      <w:proofErr w:type="spellEnd"/>
+      <w:r>
+        <w:rPr>
+          <w:lang w:val="en-US"/>
+        </w:rPr>
+        <w:t xml:space="preserve"> trigger</w:t>
       </w:r>
       <w:r>
         <w:rPr>
@@ -7434,7 +9386,21 @@
         <w:rPr>
           <w:lang w:val="en-US"/>
         </w:rPr>
-        <w:t xml:space="preserve"> using the assembly language of the CdM-8 processor in the CocoIDE integrated development environment, created specifically for developing the code executed by this processor.</w:t>
+        <w:t xml:space="preserve"> using the assembly language of the CdM-8 processor in the </w:t>
+      </w:r>
+      <w:proofErr w:type="spellStart"/>
+      <w:r>
+        <w:rPr>
+          <w:lang w:val="en-US"/>
+        </w:rPr>
+        <w:t>CocoIDE</w:t>
+      </w:r>
+      <w:proofErr w:type="spellEnd"/>
+      <w:r>
+        <w:rPr>
+          <w:lang w:val="en-US"/>
+        </w:rPr>
+        <w:t xml:space="preserve"> integrated development environment, created specifically for developing the code executed by this processor.</w:t>
       </w:r>
       <w:r>
         <w:rPr>
@@ -9412,7 +11378,45 @@
         <w:rPr>
           <w:lang w:val="en-US"/>
         </w:rPr>
-        <w:t xml:space="preserve">As a result of the work done, we managed to create the game "Rush space" in the Shoot 'em up genre (see Appendix A for the user manual). It is implemented using electronic circuits in which we have used a CdM-8 processor that executes the codes we have written. The </w:t>
+        <w:t>As a result of the work done, we managed to create the game "Rush space" in the Shoot '</w:t>
+      </w:r>
+      <w:proofErr w:type="spellStart"/>
+      <w:r>
+        <w:rPr>
+          <w:lang w:val="en-US"/>
+        </w:rPr>
+        <w:t>em</w:t>
+      </w:r>
+      <w:proofErr w:type="spellEnd"/>
+      <w:r>
+        <w:rPr>
+          <w:lang w:val="en-US"/>
+        </w:rPr>
+        <w:t xml:space="preserve"> up genre (see Appendix A for the user manual). It is implemented using </w:t>
+      </w:r>
+      <w:r>
+        <w:rPr>
+          <w:lang w:val="en-US"/>
+        </w:rPr>
+        <w:t>digital logic</w:t>
+      </w:r>
+      <w:r>
+        <w:rPr>
+          <w:lang w:val="en-US"/>
+        </w:rPr>
+        <w:t xml:space="preserve"> circuits in which we have used </w:t>
+      </w:r>
+      <w:r>
+        <w:rPr>
+          <w:lang w:val="en-US"/>
+        </w:rPr>
+        <w:t>the</w:t>
+      </w:r>
+      <w:r>
+        <w:rPr>
+          <w:lang w:val="en-US"/>
+        </w:rPr>
+        <w:t xml:space="preserve"> CdM-8 processor that executes the codes we have written. The </w:t>
       </w:r>
       <w:r>
         <w:rPr>
@@ -9448,7 +11452,43 @@
         <w:rPr>
           <w:lang w:val="en-US"/>
         </w:rPr>
-        <w:t xml:space="preserve"> knowledge in the field of creating electrical circuits, working with a processor built on the Harvard architecture and its programming, writing project documentation and experience in working in a team.</w:t>
+        <w:t xml:space="preserve"> knowledge in the field of creating </w:t>
+      </w:r>
+      <w:r>
+        <w:rPr>
+          <w:lang w:val="en-US"/>
+        </w:rPr>
+        <w:t>digital logic</w:t>
+      </w:r>
+      <w:r>
+        <w:rPr>
+          <w:lang w:val="en-US"/>
+        </w:rPr>
+        <w:t xml:space="preserve"> circuits, working with </w:t>
+      </w:r>
+      <w:r>
+        <w:rPr>
+          <w:lang w:val="en-US"/>
+        </w:rPr>
+        <w:t>the</w:t>
+      </w:r>
+      <w:r>
+        <w:rPr>
+          <w:lang w:val="en-US"/>
+        </w:rPr>
+        <w:t xml:space="preserve"> processor and its programming, writing project documentation and </w:t>
+      </w:r>
+      <w:r>
+        <w:rPr>
+          <w:lang w:val="en-US"/>
+        </w:rPr>
+        <w:t xml:space="preserve">also we got </w:t>
+      </w:r>
+      <w:r>
+        <w:rPr>
+          <w:lang w:val="en-US"/>
+        </w:rPr>
+        <w:t>experience in working in a team.</w:t>
       </w:r>
       <w:r>
         <w:rPr>
@@ -9500,6 +11540,7 @@
         </w:rPr>
         <w:t xml:space="preserve"> / </w:t>
       </w:r>
+      <w:proofErr w:type="spellStart"/>
       <w:r>
         <w:rPr>
           <w:rFonts w:cs="Times New Roman"/>
@@ -9508,6 +11549,7 @@
         </w:rPr>
         <w:t>A.Shafarenko</w:t>
       </w:r>
+      <w:proofErr w:type="spellEnd"/>
       <w:r>
         <w:rPr>
           <w:rFonts w:cs="Times New Roman"/>
@@ -9516,6 +11558,7 @@
         </w:rPr>
         <w:t xml:space="preserve">, </w:t>
       </w:r>
+      <w:proofErr w:type="spellStart"/>
       <w:r>
         <w:rPr>
           <w:rFonts w:cs="Times New Roman"/>
@@ -9524,6 +11567,7 @@
         </w:rPr>
         <w:t>S.P.Hunt</w:t>
       </w:r>
+      <w:proofErr w:type="spellEnd"/>
       <w:r>
         <w:rPr>
           <w:rFonts w:cs="Times New Roman"/>
@@ -9674,7 +11718,31 @@
         <w:rPr>
           <w:lang w:val="en-US"/>
         </w:rPr>
-        <w:t>the user sees an electrical circuit stylized as an arcade machine. It has two buttons and a keyboard with which the player can control the game.</w:t>
+        <w:t>the user sees a</w:t>
+      </w:r>
+      <w:r>
+        <w:rPr>
+          <w:lang w:val="en-US"/>
+        </w:rPr>
+        <w:t xml:space="preserve"> digital</w:t>
+      </w:r>
+      <w:r>
+        <w:rPr>
+          <w:lang w:val="en-US"/>
+        </w:rPr>
+        <w:t xml:space="preserve"> circuit stylized as an arcade machine. It has two buttons and a keyboard </w:t>
+      </w:r>
+      <w:r>
+        <w:rPr>
+          <w:lang w:val="en-US"/>
+        </w:rPr>
+        <w:t>that the player can use to control the game</w:t>
+      </w:r>
+      <w:r>
+        <w:rPr>
+          <w:lang w:val="en-US"/>
+        </w:rPr>
+        <w:t>.</w:t>
       </w:r>
       <w:r>
         <w:rPr>
@@ -9779,6 +11847,12 @@
         <w:rPr>
           <w:lang w:val="en-US"/>
         </w:rPr>
+        <w:t xml:space="preserve">the </w:t>
+      </w:r>
+      <w:r>
+        <w:rPr>
+          <w:lang w:val="en-US"/>
+        </w:rPr>
         <w:t>s</w:t>
       </w:r>
       <w:r>
@@ -9822,7 +11896,19 @@
         <w:rPr>
           <w:lang w:val="en-US"/>
         </w:rPr>
-        <w:t>ON / OFF" button. After that, the player will see a message on the screen that he needs to press the “START” button to start the gameplay.</w:t>
+        <w:t>ON/OFF" button. After that, the player see</w:t>
+      </w:r>
+      <w:r>
+        <w:rPr>
+          <w:lang w:val="en-US"/>
+        </w:rPr>
+        <w:t>s</w:t>
+      </w:r>
+      <w:r>
+        <w:rPr>
+          <w:lang w:val="en-US"/>
+        </w:rPr>
+        <w:t xml:space="preserve"> a message on the screen that he needs to press the “START” button to start the gameplay.</w:t>
       </w:r>
       <w:r>
         <w:rPr>
@@ -9959,6 +12045,12 @@
         <w:rPr>
           <w:lang w:val="en-US"/>
         </w:rPr>
+        <w:t xml:space="preserve">the </w:t>
+      </w:r>
+      <w:r>
+        <w:rPr>
+          <w:lang w:val="en-US"/>
+        </w:rPr>
         <w:t xml:space="preserve">screenshot of the screen asking </w:t>
       </w:r>
       <w:r>
@@ -10004,7 +12096,7 @@
         <w:rPr>
           <w:lang w:val="en-US"/>
         </w:rPr>
-        <w:t xml:space="preserve"> click on the button that starts the game, the field is displayed on the screen and the game process begins. The player controls the cannon, located at the bottom of the screen, in a horizontal plane using the keyboard, namely the keys “w”, “a”, “s”, “d”. Also on the field, the user sees 4 static walls, and 8 monsters moving uncontrollably horizontally and vertically.</w:t>
+        <w:t xml:space="preserve"> click on the button that starts the game, the field is displayed on the screen and the game process begins. The player controls the cannon located at the bottom of the screen, in a horizontal plane using the keyboard, namely the keys “w”, “a”, “s”, “d”. Also on the field, the user sees 4 static walls, and 8 monsters moving uncontrollably horizontally and vertically.</w:t>
       </w:r>
       <w:r>
         <w:rPr>
@@ -10116,6 +12208,12 @@
         <w:rPr>
           <w:lang w:val="en-US"/>
         </w:rPr>
+        <w:t xml:space="preserve">the </w:t>
+      </w:r>
+      <w:r>
+        <w:rPr>
+          <w:lang w:val="en-US"/>
+        </w:rPr>
         <w:t>screenshot of the playing field at the start of the game</w:t>
       </w:r>
     </w:p>
@@ -10144,7 +12242,37 @@
         <w:rPr>
           <w:lang w:val="en-US"/>
         </w:rPr>
-        <w:t>When pressed, a bullet flies out of the cannon, flying vertically upwards until it hits an alien, or before it goes out of the playing field.</w:t>
+        <w:t xml:space="preserve">When </w:t>
+      </w:r>
+      <w:r>
+        <w:rPr>
+          <w:lang w:val="en-US"/>
+        </w:rPr>
+        <w:t xml:space="preserve">the key is </w:t>
+      </w:r>
+      <w:r>
+        <w:rPr>
+          <w:lang w:val="en-US"/>
+        </w:rPr>
+        <w:t xml:space="preserve">pressed, </w:t>
+      </w:r>
+      <w:r>
+        <w:rPr>
+          <w:lang w:val="en-US"/>
+        </w:rPr>
+        <w:t xml:space="preserve">the cannon shoots. </w:t>
+      </w:r>
+      <w:r>
+        <w:rPr>
+          <w:lang w:val="en-US"/>
+        </w:rPr>
+        <w:t>A bullet flies vertically upwards until it hits an alien or before it goes out of the playing field</w:t>
+      </w:r>
+      <w:r>
+        <w:rPr>
+          <w:lang w:val="en-US"/>
+        </w:rPr>
+        <w:t>.</w:t>
       </w:r>
       <w:r>
         <w:rPr>
@@ -10272,6 +12400,12 @@
         <w:rPr>
           <w:lang w:val="en-US"/>
         </w:rPr>
+        <w:t xml:space="preserve">the </w:t>
+      </w:r>
+      <w:r>
+        <w:rPr>
+          <w:lang w:val="en-US"/>
+        </w:rPr>
         <w:t>screenshot of the playing field at the time of the</w:t>
       </w:r>
       <w:r>
@@ -10307,7 +12441,31 @@
         <w:rPr>
           <w:lang w:val="en-US"/>
         </w:rPr>
-        <w:t xml:space="preserve">Monsters also shoot. Every few seconds, a random alien fires a bullet that travels vertically downwards until it hits the player, either against the wall or before it goes out of bounds </w:t>
+        <w:t xml:space="preserve">Monsters also shoot. Every few seconds, a random alien fires a bullet that </w:t>
+      </w:r>
+      <w:r>
+        <w:rPr>
+          <w:lang w:val="en-US"/>
+        </w:rPr>
+        <w:t>flies</w:t>
+      </w:r>
+      <w:r>
+        <w:rPr>
+          <w:lang w:val="en-US"/>
+        </w:rPr>
+        <w:t xml:space="preserve"> vertically downwards until it hits the player</w:t>
+      </w:r>
+      <w:r>
+        <w:rPr>
+          <w:lang w:val="en-US"/>
+        </w:rPr>
+        <w:t xml:space="preserve"> or a</w:t>
+      </w:r>
+      <w:r>
+        <w:rPr>
+          <w:lang w:val="en-US"/>
+        </w:rPr>
+        <w:t xml:space="preserve"> wall or before it goes out of bounds </w:t>
       </w:r>
       <w:r>
         <w:rPr>
@@ -10325,7 +12483,7 @@
         <w:rPr>
           <w:lang w:val="en-US"/>
         </w:rPr>
-        <w:t xml:space="preserve">The wall protecting the player is partially destroyed when a bullet hits it. </w:t>
+        <w:t xml:space="preserve">The wall protecting the player partially destroyed when a bullet hits it. </w:t>
       </w:r>
       <w:r>
         <w:rPr>
@@ -10465,6 +12623,12 @@
         <w:rPr>
           <w:lang w:val="en-US"/>
         </w:rPr>
+        <w:t xml:space="preserve">the </w:t>
+      </w:r>
+      <w:r>
+        <w:rPr>
+          <w:lang w:val="en-US"/>
+        </w:rPr>
         <w:t>screenshot of the playing field with partially destroyed walls</w:t>
       </w:r>
     </w:p>
@@ -10614,12 +12778,24 @@
         <w:rPr>
           <w:lang w:val="en-US"/>
         </w:rPr>
+        <w:t xml:space="preserve"> </w:t>
+      </w:r>
+      <w:r>
+        <w:rPr>
+          <w:lang w:val="en-US"/>
+        </w:rPr>
         <w:t xml:space="preserve">– </w:t>
       </w:r>
       <w:r>
         <w:rPr>
           <w:lang w:val="en-US"/>
         </w:rPr>
+        <w:t xml:space="preserve">the </w:t>
+      </w:r>
+      <w:r>
+        <w:rPr>
+          <w:lang w:val="en-US"/>
+        </w:rPr>
         <w:t>screenshot of the screen with a message about the game over</w:t>
       </w:r>
     </w:p>
@@ -10656,7 +12832,7 @@
         <w:rPr>
           <w:lang w:val="en-US"/>
         </w:rPr>
-        <w:t xml:space="preserve"> condition. Every few seconds, all</w:t>
+        <w:t xml:space="preserve"> condition. Every few seconds all</w:t>
       </w:r>
       <w:r>
         <w:rPr>
@@ -10693,7 +12869,7 @@
         <w:rPr>
           <w:lang w:val="en-US"/>
         </w:rPr>
-        <w:t>end</w:t>
+        <w:t>over</w:t>
       </w:r>
       <w:r>
         <w:rPr>
@@ -10828,6 +13004,12 @@
         <w:rPr>
           <w:lang w:val="en-US"/>
         </w:rPr>
+        <w:t xml:space="preserve">the </w:t>
+      </w:r>
+      <w:r>
+        <w:rPr>
+          <w:lang w:val="en-US"/>
+        </w:rPr>
         <w:t>screenshot of the playing field in a state close to losing.</w:t>
       </w:r>
     </w:p>
@@ -10965,6 +13147,12 @@
         <w:rPr>
           <w:lang w:val="en-US"/>
         </w:rPr>
+        <w:t xml:space="preserve">the </w:t>
+      </w:r>
+      <w:r>
+        <w:rPr>
+          <w:lang w:val="en-US"/>
+        </w:rPr>
         <w:t>screenshot of the playing field after hitting most aliens</w:t>
       </w:r>
     </w:p>
@@ -10973,6 +13161,7 @@
         <w:pStyle w:val="ac"/>
         <w:rPr>
           <w:noProof/>
+          <w:lang w:val="en-US"/>
         </w:rPr>
       </w:pPr>
       <w:r>
@@ -10992,19 +13181,13 @@
         <w:rPr>
           <w:lang w:val="en-US"/>
         </w:rPr>
-        <w:t xml:space="preserve">, a message about the victory of the player will </w:t>
-      </w:r>
-      <w:r>
-        <w:rPr>
-          <w:lang w:val="en-US"/>
-        </w:rPr>
-        <w:t>show</w:t>
-      </w:r>
-      <w:r>
-        <w:rPr>
-          <w:lang w:val="en-US"/>
-        </w:rPr>
-        <w:t xml:space="preserve"> on the screen</w:t>
+        <w:t xml:space="preserve">, a message about the victory of the player </w:t>
+      </w:r>
+      <w:r>
+        <w:rPr>
+          <w:lang w:val="en-US"/>
+        </w:rPr>
+        <w:t>is displayed on the screen.</w:t>
       </w:r>
       <w:r>
         <w:rPr>
@@ -11019,6 +13202,9 @@
         <w:t>Figure</w:t>
       </w:r>
       <w:r>
+        <w:rPr>
+          <w:lang w:val="en-US"/>
+        </w:rPr>
         <w:t xml:space="preserve"> A.9 </w:t>
       </w:r>
       <w:r>
@@ -11028,6 +13214,9 @@
         <w:t>is</w:t>
       </w:r>
       <w:r>
+        <w:rPr>
+          <w:lang w:val="en-US"/>
+        </w:rPr>
         <w:t xml:space="preserve"> a </w:t>
       </w:r>
       <w:r>
@@ -11043,6 +13232,9 @@
         <w:t>of</w:t>
       </w:r>
       <w:r>
+        <w:rPr>
+          <w:lang w:val="en-US"/>
+        </w:rPr>
         <w:t xml:space="preserve"> </w:t>
       </w:r>
       <w:r>
@@ -11052,6 +13244,9 @@
         <w:t>the</w:t>
       </w:r>
       <w:r>
+        <w:rPr>
+          <w:lang w:val="en-US"/>
+        </w:rPr>
         <w:t xml:space="preserve"> </w:t>
       </w:r>
       <w:r>
@@ -11061,6 +13256,9 @@
         <w:t>win</w:t>
       </w:r>
       <w:r>
+        <w:rPr>
+          <w:lang w:val="en-US"/>
+        </w:rPr>
         <w:t xml:space="preserve"> </w:t>
       </w:r>
       <w:r>
@@ -11070,6 +13268,9 @@
         <w:t>message</w:t>
       </w:r>
       <w:r>
+        <w:rPr>
+          <w:lang w:val="en-US"/>
+        </w:rPr>
         <w:t>.</w:t>
       </w:r>
     </w:p>
@@ -11164,6 +13365,12 @@
           <w:lang w:val="en-US"/>
         </w:rPr>
         <w:t xml:space="preserve">– </w:t>
+      </w:r>
+      <w:r>
+        <w:rPr>
+          <w:lang w:val="en-US"/>
+        </w:rPr>
+        <w:t xml:space="preserve">the </w:t>
       </w:r>
       <w:r>
         <w:rPr>

</xml_diff>